<commit_message>
TS 3 Kramam Final - 16/10/2021
</commit_message>
<xml_diff>
--- a/TS-Kramam/TS-3.1/TS 3.1 Tamil Krama Paatam Corrections.docx
+++ b/TS-Kramam/TS-3.1/TS 3.1 Tamil Krama Paatam Corrections.docx
@@ -81,9 +81,8 @@
           <w:szCs w:val="32"/>
           <w:u w:val="single"/>
         </w:rPr>
-        <w:t xml:space="preserve"> Corrections –Observed </w:t>
+        <w:t xml:space="preserve"> Corrections –Observed till </w:t>
       </w:r>
-      <w:proofErr w:type="gramStart"/>
       <w:r>
         <w:rPr>
           <w:b/>
@@ -92,20 +91,8 @@
           <w:szCs w:val="32"/>
           <w:u w:val="single"/>
         </w:rPr>
-        <w:t xml:space="preserve">till </w:t>
+        <w:t>31st Oct 2021</w:t>
       </w:r>
-      <w:r>
-        <w:rPr>
-          <w:b/>
-          <w:bCs/>
-          <w:sz w:val="32"/>
-          <w:szCs w:val="32"/>
-          <w:highlight w:val="red"/>
-          <w:u w:val="single"/>
-        </w:rPr>
-        <w:t>???</w:t>
-      </w:r>
-      <w:proofErr w:type="gramEnd"/>
     </w:p>
     <w:p>
       <w:pPr>
@@ -1920,17 +1907,7 @@
                 <w:cs/>
                 <w:lang w:bidi="ta-IN"/>
               </w:rPr>
-              <w:t xml:space="preserve"> </w:t>
-            </w:r>
-            <w:r>
-              <w:rPr>
-                <w:rFonts w:ascii="Latha" w:hAnsi="Latha" w:cs="Latha"/>
-                <w:sz w:val="28"/>
-                <w:szCs w:val="28"/>
-                <w:cs/>
-                <w:lang w:bidi="ta-IN"/>
-              </w:rPr>
-              <w:t xml:space="preserve"> </w:t>
+              <w:t xml:space="preserve">  </w:t>
             </w:r>
             <w:r>
               <w:rPr>
@@ -2128,21 +2105,12 @@
               </w:rPr>
               <w:t xml:space="preserve"> </w:t>
             </w:r>
-            <w:proofErr w:type="spellStart"/>
             <w:r>
               <w:rPr>
                 <w:b/>
                 <w:bCs/>
               </w:rPr>
-              <w:t>deergham</w:t>
-            </w:r>
-            <w:proofErr w:type="spellEnd"/>
-            <w:r>
-              <w:rPr>
-                <w:b/>
-                <w:bCs/>
-              </w:rPr>
-              <w:t>)</w:t>
+              <w:t>deergham)</w:t>
             </w:r>
           </w:p>
         </w:tc>
@@ -4341,7 +4309,6 @@
               </w:rPr>
               <w:t>வ</w:t>
             </w:r>
-            <w:proofErr w:type="spellStart"/>
             <w:r>
               <w:rPr>
                 <w:rFonts w:ascii="BRH Devanagari Extra" w:hAnsi="BRH Devanagari Extra" w:cs="Latha"/>
@@ -4352,7 +4319,6 @@
               </w:rPr>
               <w:t>óè</w:t>
             </w:r>
-            <w:proofErr w:type="spellEnd"/>
             <w:r>
               <w:rPr>
                 <w:rFonts w:ascii="Latha" w:hAnsi="Latha" w:cs="Latha"/>
@@ -4573,7 +4539,6 @@
               </w:rPr>
               <w:t>வ</w:t>
             </w:r>
-            <w:proofErr w:type="spellStart"/>
             <w:r>
               <w:rPr>
                 <w:rFonts w:ascii="BRH Devanagari Extra" w:hAnsi="BRH Devanagari Extra" w:cs="Latha"/>
@@ -4584,7 +4549,6 @@
               </w:rPr>
               <w:t>óè</w:t>
             </w:r>
-            <w:proofErr w:type="spellEnd"/>
             <w:r>
               <w:rPr>
                 <w:rFonts w:ascii="Latha" w:hAnsi="Latha" w:cs="Latha"/>
@@ -4801,29 +4765,7 @@
           <w:szCs w:val="40"/>
           <w:lang w:val="en-IN" w:eastAsia="en-IN"/>
         </w:rPr>
-        <w:t>"</w:t>
-      </w:r>
-      <w:proofErr w:type="spellStart"/>
-      <w:r>
-        <w:rPr>
-          <w:rFonts w:ascii="BRH Devanagari" w:hAnsi="BRH Devanagari" w:cs="BRH Devanagari"/>
-          <w:color w:val="000000"/>
-          <w:sz w:val="40"/>
-          <w:szCs w:val="40"/>
-          <w:lang w:val="en-IN" w:eastAsia="en-IN"/>
-        </w:rPr>
-        <w:t>zlÉ</w:t>
-      </w:r>
-      <w:proofErr w:type="spellEnd"/>
-      <w:r>
-        <w:rPr>
-          <w:rFonts w:ascii="BRH Devanagari" w:hAnsi="BRH Devanagari" w:cs="BRH Devanagari"/>
-          <w:color w:val="000000"/>
-          <w:sz w:val="40"/>
-          <w:szCs w:val="40"/>
-          <w:lang w:val="en-IN" w:eastAsia="en-IN"/>
-        </w:rPr>
-        <w:t xml:space="preserve">" </w:t>
+        <w:t xml:space="preserve">"zlÉ" </w:t>
       </w:r>
       <w:r>
         <w:rPr>
@@ -4862,7 +4804,6 @@
         </w:rPr>
         <w:t>"</w:t>
       </w:r>
-      <w:proofErr w:type="spellStart"/>
       <w:proofErr w:type="gramEnd"/>
       <w:r>
         <w:rPr>
@@ -4875,7 +4816,6 @@
         </w:rPr>
         <w:t>zgÉ</w:t>
       </w:r>
-      <w:proofErr w:type="spellEnd"/>
       <w:r>
         <w:rPr>
           <w:rFonts w:ascii="BRH Devanagari" w:hAnsi="BRH Devanagari" w:cs="BRH Devanagari"/>

</xml_diff>

<commit_message>
TS 3.1 to 3.5 Krama files - Tamil corr - 18/08/2022
</commit_message>
<xml_diff>
--- a/TS-Kramam/TS-3.1/TS 3.1 Tamil Krama Paatam Corrections.docx
+++ b/TS-Kramam/TS-3.1/TS 3.1 Tamil Krama Paatam Corrections.docx
@@ -1,6 +1,6 @@
 
 <file path=word/document.xml><?xml version="1.0" encoding="utf-8"?>
-<w:document xmlns:wpc="http://schemas.microsoft.com/office/word/2010/wordprocessingCanvas" xmlns:cx="http://schemas.microsoft.com/office/drawing/2014/chartex" xmlns:cx1="http://schemas.microsoft.com/office/drawing/2015/9/8/chartex" xmlns:mc="http://schemas.openxmlformats.org/markup-compatibility/2006" xmlns:o="urn:schemas-microsoft-com:office:office" xmlns:r="http://schemas.openxmlformats.org/officeDocument/2006/relationships" xmlns:m="http://schemas.openxmlformats.org/officeDocument/2006/math" xmlns:v="urn:schemas-microsoft-com:vml" xmlns:wp14="http://schemas.microsoft.com/office/word/2010/wordprocessingDrawing" xmlns:wp="http://schemas.openxmlformats.org/drawingml/2006/wordprocessingDrawing" xmlns:w10="urn:schemas-microsoft-com:office:word" xmlns:w="http://schemas.openxmlformats.org/wordprocessingml/2006/main" xmlns:w14="http://schemas.microsoft.com/office/word/2010/wordml" xmlns:w15="http://schemas.microsoft.com/office/word/2012/wordml" xmlns:w16se="http://schemas.microsoft.com/office/word/2015/wordml/symex" xmlns:wpg="http://schemas.microsoft.com/office/word/2010/wordprocessingGroup" xmlns:wpi="http://schemas.microsoft.com/office/word/2010/wordprocessingInk" xmlns:wne="http://schemas.microsoft.com/office/word/2006/wordml" xmlns:wps="http://schemas.microsoft.com/office/word/2010/wordprocessingShape" mc:Ignorable="w14 w15 w16se wp14">
+<w:document xmlns:wpc="http://schemas.microsoft.com/office/word/2010/wordprocessingCanvas" xmlns:cx="http://schemas.microsoft.com/office/drawing/2014/chartex" xmlns:cx1="http://schemas.microsoft.com/office/drawing/2015/9/8/chartex" xmlns:cx2="http://schemas.microsoft.com/office/drawing/2015/10/21/chartex" xmlns:cx3="http://schemas.microsoft.com/office/drawing/2016/5/9/chartex" xmlns:cx4="http://schemas.microsoft.com/office/drawing/2016/5/10/chartex" xmlns:cx5="http://schemas.microsoft.com/office/drawing/2016/5/11/chartex" xmlns:cx6="http://schemas.microsoft.com/office/drawing/2016/5/12/chartex" xmlns:cx7="http://schemas.microsoft.com/office/drawing/2016/5/13/chartex" xmlns:cx8="http://schemas.microsoft.com/office/drawing/2016/5/14/chartex" xmlns:mc="http://schemas.openxmlformats.org/markup-compatibility/2006" xmlns:aink="http://schemas.microsoft.com/office/drawing/2016/ink" xmlns:am3d="http://schemas.microsoft.com/office/drawing/2017/model3d" xmlns:o="urn:schemas-microsoft-com:office:office" xmlns:oel="http://schemas.microsoft.com/office/2019/extlst" xmlns:r="http://schemas.openxmlformats.org/officeDocument/2006/relationships" xmlns:m="http://schemas.openxmlformats.org/officeDocument/2006/math" xmlns:v="urn:schemas-microsoft-com:vml" xmlns:wp14="http://schemas.microsoft.com/office/word/2010/wordprocessingDrawing" xmlns:wp="http://schemas.openxmlformats.org/drawingml/2006/wordprocessingDrawing" xmlns:w10="urn:schemas-microsoft-com:office:word" xmlns:w="http://schemas.openxmlformats.org/wordprocessingml/2006/main" xmlns:w14="http://schemas.microsoft.com/office/word/2010/wordml" xmlns:w15="http://schemas.microsoft.com/office/word/2012/wordml" xmlns:w16cex="http://schemas.microsoft.com/office/word/2018/wordml/cex" xmlns:w16cid="http://schemas.microsoft.com/office/word/2016/wordml/cid" xmlns:w16="http://schemas.microsoft.com/office/word/2018/wordml" xmlns:w16sdtdh="http://schemas.microsoft.com/office/word/2020/wordml/sdtdatahash" xmlns:w16se="http://schemas.microsoft.com/office/word/2015/wordml/symex" xmlns:wpg="http://schemas.microsoft.com/office/word/2010/wordprocessingGroup" xmlns:wpi="http://schemas.microsoft.com/office/word/2010/wordprocessingInk" xmlns:wne="http://schemas.microsoft.com/office/word/2006/wordml" xmlns:wps="http://schemas.microsoft.com/office/word/2010/wordprocessingShape" mc:Ignorable="w14 w15 w16se w16cid w16 w16cex w16sdtdh wp14">
   <w:body>
     <w:p>
       <w:pPr>
@@ -23,7 +23,6 @@
         </w:rPr>
         <w:t xml:space="preserve">TS </w:t>
       </w:r>
-      <w:proofErr w:type="spellStart"/>
       <w:r>
         <w:rPr>
           <w:b/>
@@ -34,7 +33,6 @@
         </w:rPr>
         <w:t>Krama</w:t>
       </w:r>
-      <w:proofErr w:type="spellEnd"/>
       <w:r>
         <w:rPr>
           <w:b/>
@@ -43,29 +41,7 @@
           <w:szCs w:val="32"/>
           <w:u w:val="single"/>
         </w:rPr>
-        <w:t xml:space="preserve"> </w:t>
-      </w:r>
-      <w:proofErr w:type="spellStart"/>
-      <w:r>
-        <w:rPr>
-          <w:b/>
-          <w:bCs/>
-          <w:sz w:val="32"/>
-          <w:szCs w:val="32"/>
-          <w:u w:val="single"/>
-        </w:rPr>
-        <w:t>Paatam</w:t>
-      </w:r>
-      <w:proofErr w:type="spellEnd"/>
-      <w:r>
-        <w:rPr>
-          <w:b/>
-          <w:bCs/>
-          <w:sz w:val="32"/>
-          <w:szCs w:val="32"/>
-          <w:u w:val="single"/>
-        </w:rPr>
-        <w:t xml:space="preserve"> – TS </w:t>
+        <w:t xml:space="preserve"> Paatam – TS </w:t>
       </w:r>
       <w:r>
         <w:rPr>
@@ -75,20 +51,8 @@
           <w:szCs w:val="32"/>
           <w:u w:val="single"/>
         </w:rPr>
-        <w:t xml:space="preserve">3.1 </w:t>
+        <w:t>3.1 Tamil</w:t>
       </w:r>
-      <w:r>
-        <w:rPr>
-          <w:b/>
-          <w:bCs/>
-          <w:sz w:val="32"/>
-          <w:szCs w:val="32"/>
-          <w:u w:val="single"/>
-        </w:rPr>
-        <w:t>Tamil</w:t>
-      </w:r>
-      <w:bookmarkStart w:id="0" w:name="_GoBack"/>
-      <w:bookmarkEnd w:id="0"/>
       <w:r>
         <w:rPr>
           <w:b/>
@@ -156,12 +120,16 @@
               <w:spacing w:before="0" w:line="240" w:lineRule="auto"/>
               <w:jc w:val="center"/>
               <w:rPr>
+                <w:b/>
+                <w:bCs/>
                 <w:sz w:val="32"/>
                 <w:szCs w:val="32"/>
               </w:rPr>
             </w:pPr>
             <w:r>
               <w:rPr>
+                <w:b/>
+                <w:bCs/>
                 <w:sz w:val="32"/>
                 <w:szCs w:val="32"/>
               </w:rPr>
@@ -173,12 +141,16 @@
               <w:spacing w:before="0" w:line="240" w:lineRule="auto"/>
               <w:jc w:val="center"/>
               <w:rPr>
+                <w:b/>
+                <w:bCs/>
                 <w:sz w:val="32"/>
                 <w:szCs w:val="32"/>
               </w:rPr>
             </w:pPr>
             <w:r>
               <w:rPr>
+                <w:b/>
+                <w:bCs/>
                 <w:sz w:val="32"/>
                 <w:szCs w:val="32"/>
               </w:rPr>
@@ -195,12 +167,16 @@
               <w:spacing w:before="0" w:line="240" w:lineRule="auto"/>
               <w:jc w:val="center"/>
               <w:rPr>
+                <w:b/>
+                <w:bCs/>
                 <w:sz w:val="32"/>
                 <w:szCs w:val="32"/>
               </w:rPr>
             </w:pPr>
             <w:r>
               <w:rPr>
+                <w:b/>
+                <w:bCs/>
                 <w:sz w:val="32"/>
                 <w:szCs w:val="32"/>
               </w:rPr>
@@ -218,12 +194,16 @@
               <w:ind w:right="-18"/>
               <w:jc w:val="center"/>
               <w:rPr>
+                <w:b/>
+                <w:bCs/>
                 <w:sz w:val="32"/>
                 <w:szCs w:val="32"/>
               </w:rPr>
             </w:pPr>
             <w:r>
               <w:rPr>
+                <w:b/>
+                <w:bCs/>
                 <w:sz w:val="32"/>
                 <w:szCs w:val="32"/>
               </w:rPr>
@@ -287,20 +267,8 @@
                 <w:sz w:val="28"/>
                 <w:szCs w:val="32"/>
               </w:rPr>
-              <w:t xml:space="preserve"> – </w:t>
-            </w:r>
-            <w:proofErr w:type="spellStart"/>
-            <w:r>
-              <w:rPr>
-                <w:rFonts w:cs="Arial"/>
-                <w:b/>
-                <w:color w:val="000000" w:themeColor="text1"/>
-                <w:sz w:val="28"/>
-                <w:szCs w:val="32"/>
-              </w:rPr>
-              <w:t>Kramam</w:t>
-            </w:r>
-            <w:proofErr w:type="spellEnd"/>
+              <w:t xml:space="preserve"> – Kramam</w:t>
+            </w:r>
           </w:p>
           <w:p>
             <w:pPr>
@@ -320,7 +288,6 @@
                 <w:szCs w:val="32"/>
               </w:rPr>
             </w:pPr>
-            <w:proofErr w:type="spellStart"/>
             <w:r>
               <w:rPr>
                 <w:rFonts w:cs="Arial"/>
@@ -329,31 +296,8 @@
                 <w:sz w:val="28"/>
                 <w:szCs w:val="32"/>
               </w:rPr>
-              <w:t>Krama</w:t>
-            </w:r>
-            <w:proofErr w:type="spellEnd"/>
-            <w:r>
-              <w:rPr>
-                <w:rFonts w:cs="Arial"/>
-                <w:b/>
-                <w:color w:val="000000" w:themeColor="text1"/>
-                <w:sz w:val="28"/>
-                <w:szCs w:val="32"/>
-              </w:rPr>
-              <w:t xml:space="preserve"> </w:t>
-            </w:r>
-            <w:proofErr w:type="spellStart"/>
-            <w:r>
-              <w:rPr>
-                <w:rFonts w:cs="Arial"/>
-                <w:b/>
-                <w:color w:val="000000" w:themeColor="text1"/>
-                <w:sz w:val="28"/>
-                <w:szCs w:val="32"/>
-              </w:rPr>
-              <w:t>Vaakyam</w:t>
-            </w:r>
-            <w:proofErr w:type="spellEnd"/>
+              <w:t>Krama Vaakyam</w:t>
+            </w:r>
             <w:r>
               <w:rPr>
                 <w:rFonts w:cs="Arial"/>
@@ -401,7 +345,6 @@
                 <w:szCs w:val="32"/>
               </w:rPr>
             </w:pPr>
-            <w:proofErr w:type="spellStart"/>
             <w:r>
               <w:rPr>
                 <w:rFonts w:cs="Arial"/>
@@ -410,18 +353,7 @@
                 <w:sz w:val="28"/>
                 <w:szCs w:val="32"/>
               </w:rPr>
-              <w:t>Panchaati</w:t>
-            </w:r>
-            <w:proofErr w:type="spellEnd"/>
-            <w:r>
-              <w:rPr>
-                <w:rFonts w:cs="Arial"/>
-                <w:b/>
-                <w:color w:val="000000" w:themeColor="text1"/>
-                <w:sz w:val="28"/>
-                <w:szCs w:val="32"/>
-              </w:rPr>
-              <w:t xml:space="preserve"> No</w:t>
+              <w:t>Panchaati No</w:t>
             </w:r>
             <w:r>
               <w:rPr>
@@ -462,67 +394,116 @@
                 <w:szCs w:val="40"/>
               </w:rPr>
             </w:pPr>
-            <w:proofErr w:type="spellStart"/>
-            <w:r>
-              <w:rPr>
-                <w:rFonts w:ascii="BRH Devanagari Extra" w:hAnsi="BRH Devanagari Extra" w:cs="BRH Devanagari Extra"/>
-                <w:color w:val="000000"/>
-                <w:sz w:val="40"/>
-                <w:szCs w:val="40"/>
-              </w:rPr>
-              <w:t>xÉÉqÉëÉÿerÉqÉç</w:t>
-            </w:r>
-            <w:proofErr w:type="spellEnd"/>
-            <w:r>
-              <w:rPr>
-                <w:rFonts w:ascii="BRH Devanagari Extra" w:hAnsi="BRH Devanagari Extra" w:cs="BRH Devanagari Extra"/>
-                <w:color w:val="000000"/>
-                <w:sz w:val="40"/>
-                <w:szCs w:val="40"/>
+            <w:r>
+              <w:rPr>
+                <w:rFonts w:ascii="Latha" w:hAnsi="Latha" w:cs="Latha"/>
+                <w:sz w:val="28"/>
+                <w:szCs w:val="28"/>
+                <w:cs/>
+                <w:lang w:bidi="ta-IN"/>
+              </w:rPr>
+              <w:t>ஸாம்ரா</w:t>
+            </w:r>
+            <w:r>
+              <w:rPr>
+                <w:rFonts w:ascii="BRH Tamil Tab Extra" w:hAnsi="BRH Tamil Tab Extra" w:cs="Latha"/>
+                <w:b/>
+                <w:sz w:val="36"/>
+                <w:szCs w:val="28"/>
+                <w:lang w:bidi="ta-IN"/>
+              </w:rPr>
+              <w:t>‡</w:t>
+            </w:r>
+            <w:r>
+              <w:rPr>
+                <w:rFonts w:ascii="Latha" w:hAnsi="Latha" w:cs="Latha"/>
+                <w:sz w:val="28"/>
+                <w:szCs w:val="28"/>
+                <w:cs/>
+                <w:lang w:bidi="ta-IN"/>
+              </w:rPr>
+              <w:t xml:space="preserve">ஜ்யங் </w:t>
+            </w:r>
+            <w:r>
+              <w:rPr>
+                <w:rFonts w:ascii="Latha" w:hAnsi="Latha" w:cs="Latha"/>
+                <w:color w:val="FF0000"/>
+                <w:sz w:val="28"/>
+                <w:szCs w:val="28"/>
+                <w:highlight w:val="yellow"/>
+                <w:cs/>
+                <w:lang w:bidi="ta-IN"/>
+              </w:rPr>
+              <w:t>க</w:t>
+            </w:r>
+            <w:r>
+              <w:rPr>
+                <w:rFonts w:ascii="BRH Tamil Tab Extra" w:hAnsi="BRH Tamil Tab Extra" w:cs="Latha"/>
+                <w:b/>
+                <w:color w:val="FF0000"/>
+                <w:sz w:val="32"/>
+                <w:szCs w:val="28"/>
+                <w:highlight w:val="yellow"/>
+                <w:lang w:bidi="ta-IN"/>
+              </w:rPr>
+              <w:t>…</w:t>
+            </w:r>
+            <w:r>
+              <w:rPr>
+                <w:rFonts w:ascii="Latha" w:hAnsi="Latha" w:cs="Latha"/>
+                <w:b/>
+                <w:bCs/>
+                <w:color w:val="FF0000"/>
+                <w:position w:val="-12"/>
+                <w:sz w:val="28"/>
+                <w:szCs w:val="28"/>
+                <w:highlight w:val="yellow"/>
+                <w:cs/>
+                <w:lang w:bidi="ta-IN"/>
+              </w:rPr>
+              <w:t>3</w:t>
+            </w:r>
+            <w:r>
+              <w:rPr>
+                <w:rFonts w:ascii="Latha" w:hAnsi="Latha" w:cs="Latha"/>
+                <w:sz w:val="28"/>
+                <w:szCs w:val="28"/>
+                <w:cs/>
+                <w:lang w:bidi="ta-IN"/>
+              </w:rPr>
+              <w:t>ச்ச</w:t>
+            </w:r>
+            <w:r>
+              <w:rPr>
+                <w:rFonts w:ascii="Latha" w:hAnsi="Latha" w:cs="Latha"/>
+                <w:b/>
+                <w:bCs/>
+                <w:position w:val="-12"/>
+                <w:sz w:val="28"/>
+                <w:szCs w:val="28"/>
+                <w:cs/>
+                <w:lang w:bidi="ta-IN"/>
+              </w:rPr>
+              <w:t>2</w:t>
+            </w:r>
+            <w:r>
+              <w:rPr>
+                <w:rFonts w:ascii="Latha" w:hAnsi="Latha" w:cs="Latha"/>
+                <w:sz w:val="28"/>
+                <w:szCs w:val="28"/>
+                <w:cs/>
+                <w:lang w:bidi="ta-IN"/>
               </w:rPr>
               <w:t xml:space="preserve"> </w:t>
             </w:r>
-            <w:proofErr w:type="spellStart"/>
-            <w:r>
-              <w:rPr>
-                <w:rFonts w:ascii="BRH Devanagari Extra" w:hAnsi="BRH Devanagari Extra" w:cs="BRH Devanagari Extra"/>
-                <w:color w:val="000000"/>
-                <w:sz w:val="40"/>
-                <w:szCs w:val="40"/>
-                <w:highlight w:val="yellow"/>
-              </w:rPr>
-              <w:t>aÉ</w:t>
-            </w:r>
-            <w:proofErr w:type="spellEnd"/>
-            <w:r>
-              <w:rPr>
-                <w:rFonts w:ascii="BRH Malayalam Extra" w:hAnsi="BRH Malayalam Extra" w:cs="brh"/>
-                <w:b/>
-                <w:color w:val="000000"/>
-                <w:sz w:val="32"/>
-                <w:szCs w:val="40"/>
-              </w:rPr>
-              <w:t>–</w:t>
-            </w:r>
-            <w:proofErr w:type="spellStart"/>
-            <w:r>
-              <w:rPr>
-                <w:rFonts w:ascii="BRH Devanagari Extra" w:hAnsi="BRH Devanagari Extra" w:cs="BRH Devanagari Extra"/>
-                <w:color w:val="000000"/>
-                <w:sz w:val="40"/>
-                <w:szCs w:val="40"/>
-              </w:rPr>
-              <w:t>cNû</w:t>
-            </w:r>
-            <w:proofErr w:type="spellEnd"/>
-            <w:r>
-              <w:rPr>
-                <w:rFonts w:ascii="BRH Devanagari Extra" w:hAnsi="BRH Devanagari Extra" w:cs="BRH Devanagari Extra"/>
-                <w:color w:val="000000"/>
-                <w:sz w:val="40"/>
-                <w:szCs w:val="40"/>
-              </w:rPr>
-              <w:t xml:space="preserve"> |</w:t>
+            <w:r>
+              <w:rPr>
+                <w:rFonts w:ascii="Latha" w:hAnsi="Latha" w:cs="Latha"/>
+                <w:sz w:val="28"/>
+                <w:szCs w:val="28"/>
+                <w:lang w:bidi="ta-IN"/>
+              </w:rPr>
+              <w:t>|</w:t>
             </w:r>
           </w:p>
         </w:tc>
@@ -544,55 +525,100 @@
                 <w:szCs w:val="40"/>
               </w:rPr>
             </w:pPr>
-            <w:proofErr w:type="spellStart"/>
-            <w:r>
-              <w:rPr>
-                <w:rFonts w:ascii="BRH Devanagari Extra" w:hAnsi="BRH Devanagari Extra" w:cs="BRH Devanagari Extra"/>
-                <w:color w:val="000000"/>
-                <w:sz w:val="40"/>
-                <w:szCs w:val="40"/>
-              </w:rPr>
-              <w:t>xÉÉqÉëÉÿerÉqÉç</w:t>
-            </w:r>
-            <w:proofErr w:type="spellEnd"/>
-            <w:r>
-              <w:rPr>
-                <w:rFonts w:ascii="BRH Devanagari Extra" w:hAnsi="BRH Devanagari Extra" w:cs="BRH Devanagari Extra"/>
-                <w:color w:val="000000"/>
-                <w:sz w:val="40"/>
-                <w:szCs w:val="40"/>
+            <w:r>
+              <w:rPr>
+                <w:rFonts w:ascii="Latha" w:hAnsi="Latha" w:cs="Latha"/>
+                <w:sz w:val="28"/>
+                <w:szCs w:val="28"/>
+                <w:cs/>
+                <w:lang w:bidi="ta-IN"/>
+              </w:rPr>
+              <w:t>ஸாம்ரா</w:t>
+            </w:r>
+            <w:r>
+              <w:rPr>
+                <w:rFonts w:ascii="BRH Tamil Tab Extra" w:hAnsi="BRH Tamil Tab Extra" w:cs="Latha"/>
+                <w:b/>
+                <w:sz w:val="36"/>
+                <w:szCs w:val="28"/>
+                <w:lang w:bidi="ta-IN"/>
+              </w:rPr>
+              <w:t>‡</w:t>
+            </w:r>
+            <w:r>
+              <w:rPr>
+                <w:rFonts w:ascii="Latha" w:hAnsi="Latha" w:cs="Latha"/>
+                <w:sz w:val="28"/>
+                <w:szCs w:val="28"/>
+                <w:cs/>
+                <w:lang w:bidi="ta-IN"/>
+              </w:rPr>
+              <w:t>ஜ்யங் க</w:t>
+            </w:r>
+            <w:r>
+              <w:rPr>
+                <w:rFonts w:ascii="BRH Tamil Tab Extra" w:hAnsi="BRH Tamil Tab Extra" w:cs="Latha"/>
+                <w:b/>
+                <w:sz w:val="32"/>
+                <w:szCs w:val="28"/>
+                <w:lang w:bidi="ta-IN"/>
+              </w:rPr>
+              <w:t>…</w:t>
+            </w:r>
+            <w:r>
+              <w:rPr>
+                <w:rFonts w:ascii="Latha" w:hAnsi="Latha" w:cs="Latha"/>
+                <w:b/>
+                <w:bCs/>
+                <w:position w:val="-12"/>
+                <w:sz w:val="28"/>
+                <w:szCs w:val="28"/>
+                <w:cs/>
+                <w:lang w:bidi="ta-IN"/>
+              </w:rPr>
+              <w:t>3</w:t>
+            </w:r>
+            <w:r>
+              <w:rPr>
+                <w:rFonts w:ascii="Latha" w:hAnsi="Latha" w:cs="Latha"/>
+                <w:sz w:val="28"/>
+                <w:szCs w:val="28"/>
+                <w:cs/>
+                <w:lang w:bidi="ta-IN"/>
+              </w:rPr>
+              <w:t>ச்ச</w:t>
+            </w:r>
+            <w:r>
+              <w:rPr>
+                <w:rFonts w:ascii="Latha" w:hAnsi="Latha" w:cs="Latha"/>
+                <w:b/>
+                <w:bCs/>
+                <w:position w:val="-12"/>
+                <w:sz w:val="28"/>
+                <w:szCs w:val="28"/>
+                <w:cs/>
+                <w:lang w:bidi="ta-IN"/>
+              </w:rPr>
+              <w:t>2</w:t>
+            </w:r>
+            <w:r>
+              <w:rPr>
+                <w:rFonts w:ascii="Latha" w:hAnsi="Latha" w:cs="Latha"/>
+                <w:sz w:val="28"/>
+                <w:szCs w:val="28"/>
+                <w:cs/>
+                <w:lang w:bidi="ta-IN"/>
               </w:rPr>
               <w:t xml:space="preserve"> </w:t>
             </w:r>
-            <w:proofErr w:type="spellStart"/>
-            <w:r>
-              <w:rPr>
-                <w:rFonts w:ascii="BRH Devanagari Extra" w:hAnsi="BRH Devanagari Extra" w:cs="BRH Devanagari Extra"/>
-                <w:color w:val="000000"/>
-                <w:sz w:val="40"/>
-                <w:szCs w:val="40"/>
-                <w:highlight w:val="green"/>
-              </w:rPr>
-              <w:t>aÉ</w:t>
-            </w:r>
-            <w:r>
-              <w:rPr>
-                <w:rFonts w:ascii="BRH Devanagari Extra" w:hAnsi="BRH Devanagari Extra" w:cs="BRH Devanagari Extra"/>
-                <w:color w:val="000000"/>
-                <w:sz w:val="40"/>
-                <w:szCs w:val="40"/>
-              </w:rPr>
-              <w:t>cNû</w:t>
-            </w:r>
-            <w:proofErr w:type="spellEnd"/>
-            <w:r>
-              <w:rPr>
-                <w:rFonts w:ascii="BRH Devanagari Extra" w:hAnsi="BRH Devanagari Extra" w:cs="BRH Devanagari Extra"/>
-                <w:color w:val="000000"/>
-                <w:sz w:val="40"/>
-                <w:szCs w:val="40"/>
-              </w:rPr>
-              <w:t xml:space="preserve"> |</w:t>
+            <w:r>
+              <w:rPr>
+                <w:rFonts w:ascii="Latha" w:hAnsi="Latha" w:cs="Latha"/>
+                <w:sz w:val="28"/>
+                <w:szCs w:val="28"/>
+                <w:lang w:bidi="ta-IN"/>
+              </w:rPr>
+              <w:t>|</w:t>
             </w:r>
           </w:p>
         </w:tc>
@@ -652,20 +678,8 @@
                 <w:sz w:val="28"/>
                 <w:szCs w:val="32"/>
               </w:rPr>
-              <w:t xml:space="preserve"> – </w:t>
-            </w:r>
-            <w:proofErr w:type="spellStart"/>
-            <w:r>
-              <w:rPr>
-                <w:rFonts w:cs="Arial"/>
-                <w:b/>
-                <w:color w:val="000000" w:themeColor="text1"/>
-                <w:sz w:val="28"/>
-                <w:szCs w:val="32"/>
-              </w:rPr>
-              <w:t>Kramam</w:t>
-            </w:r>
-            <w:proofErr w:type="spellEnd"/>
+              <w:t xml:space="preserve"> – Kramam</w:t>
+            </w:r>
           </w:p>
           <w:p>
             <w:pPr>
@@ -685,7 +699,6 @@
                 <w:szCs w:val="32"/>
               </w:rPr>
             </w:pPr>
-            <w:proofErr w:type="spellStart"/>
             <w:r>
               <w:rPr>
                 <w:rFonts w:cs="Arial"/>
@@ -694,31 +707,8 @@
                 <w:sz w:val="28"/>
                 <w:szCs w:val="32"/>
               </w:rPr>
-              <w:t>Krama</w:t>
-            </w:r>
-            <w:proofErr w:type="spellEnd"/>
-            <w:r>
-              <w:rPr>
-                <w:rFonts w:cs="Arial"/>
-                <w:b/>
-                <w:color w:val="000000" w:themeColor="text1"/>
-                <w:sz w:val="28"/>
-                <w:szCs w:val="32"/>
-              </w:rPr>
-              <w:t xml:space="preserve"> </w:t>
-            </w:r>
-            <w:proofErr w:type="spellStart"/>
-            <w:r>
-              <w:rPr>
-                <w:rFonts w:cs="Arial"/>
-                <w:b/>
-                <w:color w:val="000000" w:themeColor="text1"/>
-                <w:sz w:val="28"/>
-                <w:szCs w:val="32"/>
-              </w:rPr>
-              <w:t>Vaakyam</w:t>
-            </w:r>
-            <w:proofErr w:type="spellEnd"/>
+              <w:t>Krama Vaakyam</w:t>
+            </w:r>
             <w:r>
               <w:rPr>
                 <w:rFonts w:cs="Arial"/>
@@ -766,7 +756,6 @@
                 <w:szCs w:val="32"/>
               </w:rPr>
             </w:pPr>
-            <w:proofErr w:type="spellStart"/>
             <w:r>
               <w:rPr>
                 <w:rFonts w:cs="Arial"/>
@@ -775,18 +764,7 @@
                 <w:sz w:val="28"/>
                 <w:szCs w:val="32"/>
               </w:rPr>
-              <w:t>Panchaati</w:t>
-            </w:r>
-            <w:proofErr w:type="spellEnd"/>
-            <w:r>
-              <w:rPr>
-                <w:rFonts w:cs="Arial"/>
-                <w:b/>
-                <w:color w:val="000000" w:themeColor="text1"/>
-                <w:sz w:val="28"/>
-                <w:szCs w:val="32"/>
-              </w:rPr>
-              <w:t xml:space="preserve"> No</w:t>
+              <w:t>Panchaati No</w:t>
             </w:r>
             <w:r>
               <w:rPr>
@@ -827,156 +805,233 @@
                 <w:szCs w:val="40"/>
               </w:rPr>
             </w:pPr>
-            <w:proofErr w:type="spellStart"/>
-            <w:r>
-              <w:rPr>
-                <w:rFonts w:ascii="BRH Devanagari Extra" w:hAnsi="BRH Devanagari Extra" w:cs="BRH Devanagari Extra"/>
-                <w:color w:val="000000"/>
-                <w:sz w:val="40"/>
-                <w:szCs w:val="40"/>
-              </w:rPr>
-              <w:t>NûlSþÈ</w:t>
-            </w:r>
-            <w:proofErr w:type="spellEnd"/>
-            <w:r>
-              <w:rPr>
-                <w:rFonts w:ascii="BRH Devanagari Extra" w:hAnsi="BRH Devanagari Extra" w:cs="BRH Devanagari Extra"/>
-                <w:color w:val="000000"/>
-                <w:sz w:val="40"/>
-                <w:szCs w:val="40"/>
+            <w:r>
+              <w:rPr>
+                <w:rFonts w:ascii="Latha" w:hAnsi="Latha" w:cs="Latha"/>
+                <w:sz w:val="28"/>
+                <w:szCs w:val="28"/>
+                <w:cs/>
+                <w:lang w:bidi="ta-IN"/>
+              </w:rPr>
+              <w:t>ச</w:t>
+            </w:r>
+            <w:r>
+              <w:rPr>
+                <w:rFonts w:ascii="Latha" w:hAnsi="Latha" w:cs="Latha"/>
+                <w:b/>
+                <w:bCs/>
+                <w:position w:val="-12"/>
+                <w:sz w:val="28"/>
+                <w:szCs w:val="28"/>
+                <w:cs/>
+                <w:lang w:bidi="ta-IN"/>
+              </w:rPr>
+              <w:t>2</w:t>
+            </w:r>
+            <w:r>
+              <w:rPr>
+                <w:rFonts w:ascii="Latha" w:hAnsi="Latha" w:cs="Latha"/>
+                <w:sz w:val="28"/>
+                <w:szCs w:val="28"/>
+                <w:cs/>
+                <w:lang w:bidi="ta-IN"/>
+              </w:rPr>
+              <w:t>ந்த</w:t>
+            </w:r>
+            <w:r>
+              <w:rPr>
+                <w:rFonts w:ascii="BRH Tamil Tab Extra" w:hAnsi="BRH Tamil Tab Extra" w:cs="Latha"/>
+                <w:b/>
+                <w:sz w:val="36"/>
+                <w:szCs w:val="28"/>
+                <w:lang w:bidi="ta-IN"/>
+              </w:rPr>
+              <w:t>†</w:t>
+            </w:r>
+            <w:r>
+              <w:rPr>
+                <w:rFonts w:ascii="Latha" w:hAnsi="Latha" w:cs="Latha"/>
+                <w:b/>
+                <w:bCs/>
+                <w:position w:val="-12"/>
+                <w:sz w:val="28"/>
+                <w:szCs w:val="28"/>
+                <w:cs/>
+                <w:lang w:bidi="ta-IN"/>
+              </w:rPr>
+              <w:t>3</w:t>
+            </w:r>
+            <w:r>
+              <w:rPr>
+                <w:rFonts w:ascii="Latha" w:hAnsi="Latha" w:cs="Latha"/>
+                <w:b/>
+                <w:bCs/>
+                <w:sz w:val="32"/>
+                <w:szCs w:val="32"/>
+                <w:cs/>
+                <w:lang w:bidi="ta-IN"/>
+              </w:rPr>
+              <w:t>:</w:t>
+            </w:r>
+            <w:r>
+              <w:rPr>
+                <w:rFonts w:ascii="Latha" w:hAnsi="Latha" w:cs="Latha"/>
+                <w:sz w:val="28"/>
+                <w:szCs w:val="28"/>
+                <w:cs/>
+                <w:lang w:bidi="ta-IN"/>
+              </w:rPr>
+              <w:t xml:space="preserve"> ஶு</w:t>
+            </w:r>
+            <w:r>
+              <w:rPr>
+                <w:rFonts w:ascii="BRH Tamil Tab Extra" w:hAnsi="BRH Tamil Tab Extra" w:cs="Latha"/>
+                <w:b/>
+                <w:sz w:val="32"/>
+                <w:szCs w:val="28"/>
+                <w:lang w:bidi="ta-IN"/>
+              </w:rPr>
+              <w:t>…</w:t>
+            </w:r>
+            <w:r>
+              <w:rPr>
+                <w:rFonts w:ascii="Latha" w:hAnsi="Latha" w:cs="Latha"/>
+                <w:sz w:val="28"/>
+                <w:szCs w:val="28"/>
+                <w:cs/>
+                <w:lang w:bidi="ta-IN"/>
+              </w:rPr>
+              <w:t>க்ரஸ்ய</w:t>
+            </w:r>
+            <w:r>
+              <w:rPr>
+                <w:rFonts w:ascii="BRH Tamil Tab Extra" w:hAnsi="BRH Tamil Tab Extra" w:cs="Latha"/>
+                <w:b/>
+                <w:sz w:val="36"/>
+                <w:szCs w:val="28"/>
+                <w:lang w:bidi="ta-IN"/>
+              </w:rPr>
+              <w:t>†</w:t>
+            </w:r>
+            <w:r>
+              <w:rPr>
+                <w:rFonts w:ascii="Latha" w:hAnsi="Latha" w:cs="Latha"/>
+                <w:sz w:val="28"/>
+                <w:szCs w:val="28"/>
+                <w:lang w:bidi="ta-IN"/>
+              </w:rPr>
+              <w:t xml:space="preserve"> | </w:t>
+            </w:r>
+            <w:r>
+              <w:rPr>
+                <w:rFonts w:ascii="Latha" w:hAnsi="Latha" w:cs="Latha"/>
+                <w:sz w:val="28"/>
+                <w:szCs w:val="28"/>
+                <w:lang w:bidi="ta-IN"/>
+              </w:rPr>
+              <w:br/>
+            </w:r>
+            <w:r>
+              <w:rPr>
+                <w:rFonts w:ascii="Latha" w:hAnsi="Latha" w:cs="Latha"/>
+                <w:sz w:val="28"/>
+                <w:szCs w:val="28"/>
+                <w:cs/>
+                <w:lang w:bidi="ta-IN"/>
+              </w:rPr>
+              <w:t>ஶு</w:t>
+            </w:r>
+            <w:r>
+              <w:rPr>
+                <w:rFonts w:ascii="BRH Tamil Tab Extra" w:hAnsi="BRH Tamil Tab Extra" w:cs="Latha"/>
+                <w:b/>
+                <w:color w:val="FF0000"/>
+                <w:sz w:val="32"/>
+                <w:szCs w:val="28"/>
+                <w:highlight w:val="yellow"/>
+                <w:lang w:bidi="ta-IN"/>
+              </w:rPr>
+              <w:t>…</w:t>
+            </w:r>
+            <w:r>
+              <w:rPr>
+                <w:rFonts w:ascii="Latha" w:hAnsi="Latha" w:cs="Latha"/>
+                <w:color w:val="FF0000"/>
+                <w:sz w:val="28"/>
+                <w:szCs w:val="28"/>
+                <w:highlight w:val="yellow"/>
+                <w:cs/>
+                <w:lang w:bidi="ta-IN"/>
+              </w:rPr>
+              <w:t>க</w:t>
+            </w:r>
+            <w:r>
+              <w:rPr>
+                <w:rFonts w:ascii="Latha" w:hAnsi="Latha" w:cs="Latha"/>
+                <w:sz w:val="28"/>
+                <w:szCs w:val="28"/>
+                <w:cs/>
+                <w:lang w:bidi="ta-IN"/>
+              </w:rPr>
+              <w:t>ஸ்ய</w:t>
+            </w:r>
+            <w:r>
+              <w:rPr>
+                <w:rFonts w:ascii="BRH Tamil Tab Extra" w:hAnsi="BRH Tamil Tab Extra" w:cs="Latha"/>
+                <w:b/>
+                <w:sz w:val="32"/>
+                <w:szCs w:val="28"/>
+                <w:lang w:bidi="ta-IN"/>
+              </w:rPr>
+              <w:t>…</w:t>
+            </w:r>
+            <w:r>
+              <w:rPr>
+                <w:rFonts w:ascii="Latha" w:hAnsi="Latha" w:cs="Latha"/>
+                <w:sz w:val="28"/>
+                <w:szCs w:val="28"/>
+                <w:lang w:bidi="ta-IN"/>
               </w:rPr>
               <w:t xml:space="preserve"> </w:t>
             </w:r>
-            <w:proofErr w:type="spellStart"/>
-            <w:r>
-              <w:rPr>
-                <w:rFonts w:ascii="BRH Devanagari Extra" w:hAnsi="BRH Devanagari Extra" w:cs="BRH Devanagari Extra"/>
-                <w:color w:val="000000"/>
-                <w:sz w:val="40"/>
-                <w:szCs w:val="40"/>
-              </w:rPr>
-              <w:t>zÉÑ</w:t>
-            </w:r>
-            <w:proofErr w:type="spellEnd"/>
-            <w:r>
-              <w:rPr>
-                <w:rFonts w:ascii="BRH Malayalam Extra" w:hAnsi="BRH Malayalam Extra" w:cs="brh"/>
-                <w:b/>
-                <w:color w:val="000000"/>
-                <w:sz w:val="32"/>
-                <w:szCs w:val="40"/>
-              </w:rPr>
-              <w:t>–</w:t>
-            </w:r>
-            <w:r>
-              <w:rPr>
-                <w:rFonts w:ascii="BRH Devanagari Extra" w:hAnsi="BRH Devanagari Extra" w:cs="BRH Devanagari Extra"/>
-                <w:color w:val="000000"/>
-                <w:sz w:val="40"/>
-                <w:szCs w:val="40"/>
-              </w:rPr>
-              <w:t>¢</w:t>
-            </w:r>
-            <w:proofErr w:type="spellStart"/>
-            <w:r>
-              <w:rPr>
-                <w:rFonts w:ascii="BRH Devanagari Extra" w:hAnsi="BRH Devanagari Extra" w:cs="BRH Devanagari Extra"/>
-                <w:color w:val="000000"/>
-                <w:sz w:val="40"/>
-                <w:szCs w:val="40"/>
-              </w:rPr>
-              <w:t>üxrÉþ</w:t>
-            </w:r>
-            <w:proofErr w:type="spellEnd"/>
-            <w:r>
-              <w:rPr>
-                <w:rFonts w:ascii="BRH Devanagari Extra" w:hAnsi="BRH Devanagari Extra" w:cs="BRH Devanagari Extra"/>
-                <w:color w:val="000000"/>
-                <w:sz w:val="40"/>
-                <w:szCs w:val="40"/>
-              </w:rPr>
-              <w:t xml:space="preserve"> | </w:t>
-            </w:r>
-            <w:proofErr w:type="spellStart"/>
-            <w:r>
-              <w:rPr>
-                <w:rFonts w:ascii="BRH Devanagari Extra" w:hAnsi="BRH Devanagari Extra" w:cs="BRH Devanagari Extra"/>
-                <w:color w:val="000000"/>
-                <w:sz w:val="40"/>
-                <w:szCs w:val="40"/>
-              </w:rPr>
-              <w:t>zÉÑ</w:t>
-            </w:r>
-            <w:proofErr w:type="spellEnd"/>
-            <w:r>
-              <w:rPr>
-                <w:rFonts w:ascii="BRH Malayalam Extra" w:hAnsi="BRH Malayalam Extra" w:cs="brh"/>
-                <w:b/>
-                <w:color w:val="000000"/>
-                <w:sz w:val="32"/>
-                <w:szCs w:val="40"/>
-              </w:rPr>
-              <w:t>–</w:t>
-            </w:r>
-            <w:proofErr w:type="spellStart"/>
-            <w:r>
-              <w:rPr>
-                <w:rFonts w:ascii="BRH Devanagari Extra" w:hAnsi="BRH Devanagari Extra" w:cs="BRH Devanagari Extra"/>
-                <w:color w:val="000000"/>
-                <w:sz w:val="40"/>
-                <w:szCs w:val="40"/>
-                <w:highlight w:val="yellow"/>
-              </w:rPr>
-              <w:t>Mü</w:t>
-            </w:r>
-            <w:r>
-              <w:rPr>
-                <w:rFonts w:ascii="BRH Devanagari Extra" w:hAnsi="BRH Devanagari Extra" w:cs="BRH Devanagari Extra"/>
-                <w:color w:val="000000"/>
-                <w:sz w:val="40"/>
-                <w:szCs w:val="40"/>
-              </w:rPr>
-              <w:t>xrÉ</w:t>
-            </w:r>
-            <w:proofErr w:type="spellEnd"/>
-            <w:r>
-              <w:rPr>
-                <w:rFonts w:ascii="BRH Malayalam Extra" w:hAnsi="BRH Malayalam Extra" w:cs="brh"/>
-                <w:b/>
-                <w:color w:val="000000"/>
-                <w:sz w:val="32"/>
-                <w:szCs w:val="40"/>
-              </w:rPr>
-              <w:t>–</w:t>
-            </w:r>
-            <w:r>
-              <w:rPr>
-                <w:rFonts w:ascii="BRH Devanagari Extra" w:hAnsi="BRH Devanagari Extra" w:cs="BRH Devanagari Extra"/>
-                <w:color w:val="000000"/>
-                <w:sz w:val="40"/>
-                <w:szCs w:val="40"/>
-              </w:rPr>
-              <w:t xml:space="preserve"> </w:t>
-            </w:r>
-            <w:proofErr w:type="spellStart"/>
-            <w:r>
-              <w:rPr>
-                <w:rFonts w:ascii="BRH Devanagari Extra" w:hAnsi="BRH Devanagari Extra" w:cs="BRH Devanagari Extra"/>
-                <w:color w:val="000000"/>
-                <w:sz w:val="40"/>
-                <w:szCs w:val="40"/>
-              </w:rPr>
-              <w:t>mÉÉ§ÉÿqÉç</w:t>
-            </w:r>
-            <w:proofErr w:type="spellEnd"/>
-            <w:r>
-              <w:rPr>
-                <w:rFonts w:ascii="BRH Devanagari Extra" w:hAnsi="BRH Devanagari Extra" w:cs="BRH Devanagari Extra"/>
-                <w:color w:val="000000"/>
-                <w:sz w:val="40"/>
-                <w:szCs w:val="40"/>
-              </w:rPr>
-              <w:t xml:space="preserve"> |</w:t>
+            <w:r>
+              <w:rPr>
+                <w:rFonts w:ascii="Latha" w:hAnsi="Latha" w:cs="Latha"/>
+                <w:sz w:val="28"/>
+                <w:szCs w:val="28"/>
+                <w:cs/>
+                <w:lang w:bidi="ta-IN"/>
+              </w:rPr>
+              <w:t>பாத்ர</w:t>
+            </w:r>
+            <w:r>
+              <w:rPr>
+                <w:rFonts w:ascii="BRH Tamil Tab Extra" w:hAnsi="BRH Tamil Tab Extra" w:cs="Latha"/>
+                <w:b/>
+                <w:sz w:val="36"/>
+                <w:szCs w:val="28"/>
+                <w:lang w:bidi="ta-IN"/>
+              </w:rPr>
+              <w:t>‡</w:t>
+            </w:r>
+            <w:r>
+              <w:rPr>
+                <w:rFonts w:ascii="Latha" w:hAnsi="Latha" w:cs="Latha"/>
+                <w:sz w:val="28"/>
+                <w:szCs w:val="28"/>
+                <w:cs/>
+                <w:lang w:bidi="ta-IN"/>
+              </w:rPr>
+              <w:t xml:space="preserve">ம் </w:t>
+            </w:r>
+            <w:r>
+              <w:rPr>
+                <w:rFonts w:ascii="Latha" w:hAnsi="Latha" w:cs="Latha"/>
+                <w:sz w:val="28"/>
+                <w:szCs w:val="28"/>
+                <w:lang w:bidi="ta-IN"/>
+              </w:rPr>
+              <w:t>|</w:t>
             </w:r>
           </w:p>
         </w:tc>
@@ -998,167 +1053,231 @@
                 <w:szCs w:val="40"/>
               </w:rPr>
             </w:pPr>
-            <w:proofErr w:type="spellStart"/>
-            <w:r>
-              <w:rPr>
-                <w:rFonts w:ascii="BRH Devanagari Extra" w:hAnsi="BRH Devanagari Extra" w:cs="BRH Devanagari Extra"/>
-                <w:color w:val="000000"/>
-                <w:sz w:val="40"/>
-                <w:szCs w:val="40"/>
-              </w:rPr>
-              <w:t>NûlSþÈ</w:t>
-            </w:r>
-            <w:proofErr w:type="spellEnd"/>
-            <w:r>
-              <w:rPr>
-                <w:rFonts w:ascii="BRH Devanagari Extra" w:hAnsi="BRH Devanagari Extra" w:cs="BRH Devanagari Extra"/>
-                <w:color w:val="000000"/>
-                <w:sz w:val="40"/>
-                <w:szCs w:val="40"/>
+            <w:r>
+              <w:rPr>
+                <w:rFonts w:ascii="Latha" w:hAnsi="Latha" w:cs="Latha"/>
+                <w:sz w:val="28"/>
+                <w:szCs w:val="28"/>
+                <w:cs/>
+                <w:lang w:bidi="ta-IN"/>
+              </w:rPr>
+              <w:t>ச</w:t>
+            </w:r>
+            <w:r>
+              <w:rPr>
+                <w:rFonts w:ascii="Latha" w:hAnsi="Latha" w:cs="Latha"/>
+                <w:b/>
+                <w:bCs/>
+                <w:position w:val="-12"/>
+                <w:sz w:val="28"/>
+                <w:szCs w:val="28"/>
+                <w:cs/>
+                <w:lang w:bidi="ta-IN"/>
+              </w:rPr>
+              <w:t>2</w:t>
+            </w:r>
+            <w:r>
+              <w:rPr>
+                <w:rFonts w:ascii="Latha" w:hAnsi="Latha" w:cs="Latha"/>
+                <w:sz w:val="28"/>
+                <w:szCs w:val="28"/>
+                <w:cs/>
+                <w:lang w:bidi="ta-IN"/>
+              </w:rPr>
+              <w:t>ந்த</w:t>
+            </w:r>
+            <w:r>
+              <w:rPr>
+                <w:rFonts w:ascii="BRH Tamil Tab Extra" w:hAnsi="BRH Tamil Tab Extra" w:cs="Latha"/>
+                <w:b/>
+                <w:sz w:val="36"/>
+                <w:szCs w:val="28"/>
+                <w:lang w:bidi="ta-IN"/>
+              </w:rPr>
+              <w:t>†</w:t>
+            </w:r>
+            <w:r>
+              <w:rPr>
+                <w:rFonts w:ascii="Latha" w:hAnsi="Latha" w:cs="Latha"/>
+                <w:b/>
+                <w:bCs/>
+                <w:position w:val="-12"/>
+                <w:sz w:val="28"/>
+                <w:szCs w:val="28"/>
+                <w:cs/>
+                <w:lang w:bidi="ta-IN"/>
+              </w:rPr>
+              <w:t>3</w:t>
+            </w:r>
+            <w:r>
+              <w:rPr>
+                <w:rFonts w:ascii="Latha" w:hAnsi="Latha" w:cs="Latha"/>
+                <w:b/>
+                <w:bCs/>
+                <w:sz w:val="32"/>
+                <w:szCs w:val="32"/>
+                <w:cs/>
+                <w:lang w:bidi="ta-IN"/>
+              </w:rPr>
+              <w:t>:</w:t>
+            </w:r>
+            <w:r>
+              <w:rPr>
+                <w:rFonts w:ascii="Latha" w:hAnsi="Latha" w:cs="Latha"/>
+                <w:sz w:val="28"/>
+                <w:szCs w:val="28"/>
+                <w:cs/>
+                <w:lang w:bidi="ta-IN"/>
+              </w:rPr>
+              <w:t xml:space="preserve"> ஶு</w:t>
+            </w:r>
+            <w:r>
+              <w:rPr>
+                <w:rFonts w:ascii="BRH Tamil Tab Extra" w:hAnsi="BRH Tamil Tab Extra" w:cs="Latha"/>
+                <w:b/>
+                <w:sz w:val="32"/>
+                <w:szCs w:val="28"/>
+                <w:lang w:bidi="ta-IN"/>
+              </w:rPr>
+              <w:t>…</w:t>
+            </w:r>
+            <w:r>
+              <w:rPr>
+                <w:rFonts w:ascii="Latha" w:hAnsi="Latha" w:cs="Latha"/>
+                <w:sz w:val="28"/>
+                <w:szCs w:val="28"/>
+                <w:cs/>
+                <w:lang w:bidi="ta-IN"/>
+              </w:rPr>
+              <w:t>க்ரஸ்ய</w:t>
+            </w:r>
+            <w:r>
+              <w:rPr>
+                <w:rFonts w:ascii="BRH Tamil Tab Extra" w:hAnsi="BRH Tamil Tab Extra" w:cs="Latha"/>
+                <w:b/>
+                <w:sz w:val="36"/>
+                <w:szCs w:val="28"/>
+                <w:lang w:bidi="ta-IN"/>
+              </w:rPr>
+              <w:t>†</w:t>
+            </w:r>
+            <w:r>
+              <w:rPr>
+                <w:rFonts w:ascii="Latha" w:hAnsi="Latha" w:cs="Latha"/>
+                <w:sz w:val="28"/>
+                <w:szCs w:val="28"/>
+                <w:lang w:bidi="ta-IN"/>
+              </w:rPr>
+              <w:t xml:space="preserve"> | </w:t>
+            </w:r>
+            <w:r>
+              <w:rPr>
+                <w:rFonts w:ascii="Latha" w:hAnsi="Latha" w:cs="Latha"/>
+                <w:sz w:val="28"/>
+                <w:szCs w:val="28"/>
+                <w:lang w:bidi="ta-IN"/>
+              </w:rPr>
+              <w:br/>
+            </w:r>
+            <w:r>
+              <w:rPr>
+                <w:rFonts w:ascii="Latha" w:hAnsi="Latha" w:cs="Latha"/>
+                <w:sz w:val="28"/>
+                <w:szCs w:val="28"/>
+                <w:cs/>
+                <w:lang w:bidi="ta-IN"/>
+              </w:rPr>
+              <w:t>ஶு</w:t>
+            </w:r>
+            <w:r>
+              <w:rPr>
+                <w:rFonts w:ascii="BRH Tamil Tab Extra" w:hAnsi="BRH Tamil Tab Extra" w:cs="Latha"/>
+                <w:b/>
+                <w:sz w:val="32"/>
+                <w:szCs w:val="28"/>
+                <w:highlight w:val="green"/>
+                <w:lang w:bidi="ta-IN"/>
+              </w:rPr>
+              <w:t>…</w:t>
+            </w:r>
+            <w:r>
+              <w:rPr>
+                <w:rFonts w:ascii="Latha" w:hAnsi="Latha" w:cs="Latha"/>
+                <w:sz w:val="28"/>
+                <w:szCs w:val="28"/>
+                <w:highlight w:val="green"/>
+                <w:cs/>
+                <w:lang w:bidi="ta-IN"/>
+              </w:rPr>
+              <w:t>க்ர</w:t>
+            </w:r>
+            <w:r>
+              <w:rPr>
+                <w:rFonts w:ascii="Latha" w:hAnsi="Latha" w:cs="Latha"/>
+                <w:sz w:val="28"/>
+                <w:szCs w:val="28"/>
+                <w:cs/>
+                <w:lang w:bidi="ta-IN"/>
+              </w:rPr>
+              <w:t>ஸ்ய</w:t>
+            </w:r>
+            <w:r>
+              <w:rPr>
+                <w:rFonts w:ascii="BRH Tamil Tab Extra" w:hAnsi="BRH Tamil Tab Extra" w:cs="Latha"/>
+                <w:b/>
+                <w:sz w:val="32"/>
+                <w:szCs w:val="28"/>
+                <w:lang w:bidi="ta-IN"/>
+              </w:rPr>
+              <w:t>…</w:t>
+            </w:r>
+            <w:r>
+              <w:rPr>
+                <w:rFonts w:ascii="Latha" w:hAnsi="Latha" w:cs="Latha"/>
+                <w:sz w:val="28"/>
+                <w:szCs w:val="28"/>
+                <w:lang w:bidi="ta-IN"/>
               </w:rPr>
               <w:t xml:space="preserve"> </w:t>
             </w:r>
-            <w:proofErr w:type="spellStart"/>
-            <w:r>
-              <w:rPr>
-                <w:rFonts w:ascii="BRH Devanagari Extra" w:hAnsi="BRH Devanagari Extra" w:cs="BRH Devanagari Extra"/>
-                <w:color w:val="000000"/>
-                <w:sz w:val="40"/>
-                <w:szCs w:val="40"/>
-              </w:rPr>
-              <w:t>zÉÑ</w:t>
-            </w:r>
-            <w:proofErr w:type="spellEnd"/>
-            <w:r>
-              <w:rPr>
-                <w:rFonts w:ascii="BRH Malayalam Extra" w:hAnsi="BRH Malayalam Extra" w:cs="brh"/>
-                <w:b/>
-                <w:color w:val="000000"/>
-                <w:sz w:val="32"/>
-                <w:szCs w:val="40"/>
-              </w:rPr>
-              <w:t>–</w:t>
-            </w:r>
-            <w:r>
-              <w:rPr>
-                <w:rFonts w:ascii="BRH Devanagari Extra" w:hAnsi="BRH Devanagari Extra" w:cs="BRH Devanagari Extra"/>
-                <w:color w:val="000000"/>
-                <w:sz w:val="40"/>
-                <w:szCs w:val="40"/>
-              </w:rPr>
-              <w:t>¢</w:t>
-            </w:r>
-            <w:proofErr w:type="spellStart"/>
-            <w:r>
-              <w:rPr>
-                <w:rFonts w:ascii="BRH Devanagari Extra" w:hAnsi="BRH Devanagari Extra" w:cs="BRH Devanagari Extra"/>
-                <w:color w:val="000000"/>
-                <w:sz w:val="40"/>
-                <w:szCs w:val="40"/>
-              </w:rPr>
-              <w:t>üxrÉþ</w:t>
-            </w:r>
-            <w:proofErr w:type="spellEnd"/>
-            <w:r>
-              <w:rPr>
-                <w:rFonts w:ascii="BRH Devanagari Extra" w:hAnsi="BRH Devanagari Extra" w:cs="BRH Devanagari Extra"/>
-                <w:color w:val="000000"/>
-                <w:sz w:val="40"/>
-                <w:szCs w:val="40"/>
-              </w:rPr>
-              <w:t xml:space="preserve"> | </w:t>
-            </w:r>
-            <w:proofErr w:type="spellStart"/>
-            <w:r>
-              <w:rPr>
-                <w:rFonts w:ascii="BRH Devanagari Extra" w:hAnsi="BRH Devanagari Extra" w:cs="BRH Devanagari Extra"/>
-                <w:color w:val="000000"/>
-                <w:sz w:val="40"/>
-                <w:szCs w:val="40"/>
-              </w:rPr>
-              <w:t>zÉÑ</w:t>
-            </w:r>
-            <w:proofErr w:type="spellEnd"/>
-            <w:r>
-              <w:rPr>
-                <w:rFonts w:ascii="BRH Malayalam Extra" w:hAnsi="BRH Malayalam Extra" w:cs="brh"/>
-                <w:b/>
-                <w:color w:val="000000"/>
-                <w:sz w:val="32"/>
-                <w:szCs w:val="40"/>
-                <w:highlight w:val="green"/>
-              </w:rPr>
-              <w:t>––</w:t>
-            </w:r>
-            <w:r>
-              <w:rPr>
-                <w:rFonts w:ascii="BRH Devanagari Extra" w:hAnsi="BRH Devanagari Extra" w:cs="BRH Devanagari Extra"/>
-                <w:color w:val="000000"/>
-                <w:sz w:val="40"/>
-                <w:szCs w:val="40"/>
-                <w:highlight w:val="green"/>
-              </w:rPr>
-              <w:t>¢</w:t>
-            </w:r>
-            <w:proofErr w:type="spellStart"/>
-            <w:r>
-              <w:rPr>
-                <w:rFonts w:ascii="BRH Devanagari Extra" w:hAnsi="BRH Devanagari Extra" w:cs="BRH Devanagari Extra"/>
-                <w:color w:val="000000"/>
-                <w:sz w:val="40"/>
-                <w:szCs w:val="40"/>
-                <w:highlight w:val="green"/>
-              </w:rPr>
-              <w:t>ü</w:t>
-            </w:r>
-            <w:r>
-              <w:rPr>
-                <w:rFonts w:ascii="BRH Devanagari Extra" w:hAnsi="BRH Devanagari Extra" w:cs="BRH Devanagari Extra"/>
-                <w:color w:val="000000"/>
-                <w:sz w:val="40"/>
-                <w:szCs w:val="40"/>
-              </w:rPr>
-              <w:t>xrÉ</w:t>
-            </w:r>
-            <w:proofErr w:type="spellEnd"/>
-            <w:r>
-              <w:rPr>
-                <w:rFonts w:ascii="BRH Malayalam Extra" w:hAnsi="BRH Malayalam Extra" w:cs="brh"/>
-                <w:b/>
-                <w:color w:val="000000"/>
-                <w:sz w:val="32"/>
-                <w:szCs w:val="40"/>
-              </w:rPr>
-              <w:t>–</w:t>
-            </w:r>
-            <w:r>
-              <w:rPr>
-                <w:rFonts w:ascii="BRH Devanagari Extra" w:hAnsi="BRH Devanagari Extra" w:cs="BRH Devanagari Extra"/>
-                <w:color w:val="000000"/>
-                <w:sz w:val="40"/>
-                <w:szCs w:val="40"/>
-              </w:rPr>
-              <w:t xml:space="preserve"> </w:t>
-            </w:r>
-            <w:proofErr w:type="spellStart"/>
-            <w:r>
-              <w:rPr>
-                <w:rFonts w:ascii="BRH Devanagari Extra" w:hAnsi="BRH Devanagari Extra" w:cs="BRH Devanagari Extra"/>
-                <w:color w:val="000000"/>
-                <w:sz w:val="40"/>
-                <w:szCs w:val="40"/>
-              </w:rPr>
-              <w:t>mÉÉ§ÉÿqÉç</w:t>
-            </w:r>
-            <w:proofErr w:type="spellEnd"/>
-            <w:r>
-              <w:rPr>
-                <w:rFonts w:ascii="BRH Devanagari Extra" w:hAnsi="BRH Devanagari Extra" w:cs="BRH Devanagari Extra"/>
-                <w:color w:val="000000"/>
-                <w:sz w:val="40"/>
-                <w:szCs w:val="40"/>
-              </w:rPr>
-              <w:t xml:space="preserve"> |</w:t>
+            <w:r>
+              <w:rPr>
+                <w:rFonts w:ascii="Latha" w:hAnsi="Latha" w:cs="Latha"/>
+                <w:sz w:val="28"/>
+                <w:szCs w:val="28"/>
+                <w:cs/>
+                <w:lang w:bidi="ta-IN"/>
+              </w:rPr>
+              <w:t>பாத்ர</w:t>
+            </w:r>
+            <w:r>
+              <w:rPr>
+                <w:rFonts w:ascii="BRH Tamil Tab Extra" w:hAnsi="BRH Tamil Tab Extra" w:cs="Latha"/>
+                <w:b/>
+                <w:sz w:val="36"/>
+                <w:szCs w:val="28"/>
+                <w:lang w:bidi="ta-IN"/>
+              </w:rPr>
+              <w:t>‡</w:t>
+            </w:r>
+            <w:r>
+              <w:rPr>
+                <w:rFonts w:ascii="Latha" w:hAnsi="Latha" w:cs="Latha"/>
+                <w:sz w:val="28"/>
+                <w:szCs w:val="28"/>
+                <w:cs/>
+                <w:lang w:bidi="ta-IN"/>
+              </w:rPr>
+              <w:t xml:space="preserve">ம் </w:t>
+            </w:r>
+            <w:r>
+              <w:rPr>
+                <w:rFonts w:ascii="Latha" w:hAnsi="Latha" w:cs="Latha"/>
+                <w:sz w:val="28"/>
+                <w:szCs w:val="28"/>
+                <w:lang w:bidi="ta-IN"/>
+              </w:rPr>
+              <w:t>|</w:t>
             </w:r>
           </w:p>
         </w:tc>
@@ -1209,30 +1328,6 @@
           <w:u w:val="single"/>
         </w:rPr>
       </w:pPr>
-    </w:p>
-    <w:p>
-      <w:pPr>
-        <w:jc w:val="center"/>
-        <w:rPr>
-          <w:b/>
-          <w:bCs/>
-          <w:sz w:val="32"/>
-          <w:szCs w:val="32"/>
-          <w:u w:val="single"/>
-        </w:rPr>
-      </w:pPr>
-    </w:p>
-    <w:p>
-      <w:pPr>
-        <w:jc w:val="center"/>
-        <w:rPr>
-          <w:b/>
-          <w:bCs/>
-          <w:sz w:val="32"/>
-          <w:szCs w:val="32"/>
-          <w:u w:val="single"/>
-        </w:rPr>
-      </w:pPr>
       <w:r>
         <w:rPr>
           <w:b/>
@@ -1243,7 +1338,6 @@
         </w:rPr>
         <w:t xml:space="preserve">TS </w:t>
       </w:r>
-      <w:proofErr w:type="spellStart"/>
       <w:r>
         <w:rPr>
           <w:b/>
@@ -1254,7 +1348,6 @@
         </w:rPr>
         <w:t>Krama</w:t>
       </w:r>
-      <w:proofErr w:type="spellEnd"/>
       <w:r>
         <w:rPr>
           <w:b/>
@@ -1263,29 +1356,7 @@
           <w:szCs w:val="32"/>
           <w:u w:val="single"/>
         </w:rPr>
-        <w:t xml:space="preserve"> </w:t>
-      </w:r>
-      <w:proofErr w:type="spellStart"/>
-      <w:r>
-        <w:rPr>
-          <w:b/>
-          <w:bCs/>
-          <w:sz w:val="32"/>
-          <w:szCs w:val="32"/>
-          <w:u w:val="single"/>
-        </w:rPr>
-        <w:t>Paatam</w:t>
-      </w:r>
-      <w:proofErr w:type="spellEnd"/>
-      <w:r>
-        <w:rPr>
-          <w:b/>
-          <w:bCs/>
-          <w:sz w:val="32"/>
-          <w:szCs w:val="32"/>
-          <w:u w:val="single"/>
-        </w:rPr>
-        <w:t xml:space="preserve"> – TS </w:t>
+        <w:t xml:space="preserve"> Paatam – TS </w:t>
       </w:r>
       <w:r>
         <w:rPr>
@@ -1369,9 +1440,9 @@
         <w:tblLook w:val="04A0" w:firstRow="1" w:lastRow="0" w:firstColumn="1" w:lastColumn="0" w:noHBand="0" w:noVBand="1"/>
       </w:tblPr>
       <w:tblGrid>
-        <w:gridCol w:w="3285"/>
-        <w:gridCol w:w="5652"/>
-        <w:gridCol w:w="5458"/>
+        <w:gridCol w:w="3631"/>
+        <w:gridCol w:w="5401"/>
+        <w:gridCol w:w="5363"/>
       </w:tblGrid>
       <w:tr>
         <w:tc>
@@ -1508,20 +1579,8 @@
                 <w:sz w:val="28"/>
                 <w:szCs w:val="32"/>
               </w:rPr>
-              <w:lastRenderedPageBreak/>
-              <w:t xml:space="preserve">T.S.3.1.1.4 – </w:t>
-            </w:r>
-            <w:proofErr w:type="spellStart"/>
-            <w:r>
-              <w:rPr>
-                <w:rFonts w:cs="Arial"/>
-                <w:b/>
-                <w:sz w:val="28"/>
-                <w:szCs w:val="32"/>
-              </w:rPr>
-              <w:t>Kramam</w:t>
-            </w:r>
-            <w:proofErr w:type="spellEnd"/>
+              <w:t>T.S.3.1.1.4 – Kramam</w:t>
+            </w:r>
           </w:p>
           <w:p>
             <w:pPr>
@@ -1540,41 +1599,13 @@
                 <w:szCs w:val="32"/>
               </w:rPr>
             </w:pPr>
-            <w:proofErr w:type="spellStart"/>
-            <w:r>
-              <w:rPr>
-                <w:rFonts w:cs="Arial"/>
-                <w:b/>
-                <w:szCs w:val="32"/>
-              </w:rPr>
-              <w:t>Krama</w:t>
-            </w:r>
-            <w:proofErr w:type="spellEnd"/>
-            <w:r>
-              <w:rPr>
-                <w:rFonts w:cs="Arial"/>
-                <w:b/>
-                <w:szCs w:val="32"/>
-              </w:rPr>
-              <w:t xml:space="preserve"> </w:t>
-            </w:r>
-            <w:proofErr w:type="spellStart"/>
-            <w:r>
-              <w:rPr>
-                <w:rFonts w:cs="Arial"/>
-                <w:b/>
-                <w:szCs w:val="32"/>
-              </w:rPr>
-              <w:t>Vaakyam</w:t>
-            </w:r>
-            <w:proofErr w:type="spellEnd"/>
-            <w:r>
-              <w:rPr>
-                <w:rFonts w:cs="Arial"/>
-                <w:b/>
-                <w:szCs w:val="32"/>
-              </w:rPr>
-              <w:t xml:space="preserve"> No.– 57 &amp; 64</w:t>
+            <w:r>
+              <w:rPr>
+                <w:rFonts w:cs="Arial"/>
+                <w:b/>
+                <w:szCs w:val="32"/>
+              </w:rPr>
+              <w:t>Krama Vaakyam No.– 57 &amp; 64</w:t>
             </w:r>
           </w:p>
           <w:p>
@@ -1596,25 +1627,14 @@
                 <w:szCs w:val="32"/>
               </w:rPr>
             </w:pPr>
-            <w:proofErr w:type="spellStart"/>
-            <w:r>
-              <w:rPr>
-                <w:rFonts w:cs="Arial"/>
-                <w:b/>
-                <w:sz w:val="28"/>
-                <w:szCs w:val="32"/>
-              </w:rPr>
-              <w:t>Panchaati</w:t>
-            </w:r>
-            <w:proofErr w:type="spellEnd"/>
-            <w:r>
-              <w:rPr>
-                <w:rFonts w:cs="Arial"/>
-                <w:b/>
-                <w:sz w:val="28"/>
-                <w:szCs w:val="32"/>
-              </w:rPr>
-              <w:t xml:space="preserve"> No</w:t>
+            <w:r>
+              <w:rPr>
+                <w:rFonts w:cs="Arial"/>
+                <w:b/>
+                <w:sz w:val="28"/>
+                <w:szCs w:val="32"/>
+              </w:rPr>
+              <w:t>Panchaati No</w:t>
             </w:r>
             <w:r>
               <w:rPr>
@@ -2626,6 +2646,7 @@
                 <w:sz w:val="28"/>
                 <w:szCs w:val="32"/>
               </w:rPr>
+              <w:lastRenderedPageBreak/>
               <w:t>T.S.</w:t>
             </w:r>
             <w:r>
@@ -2656,20 +2677,8 @@
                 <w:sz w:val="28"/>
                 <w:szCs w:val="32"/>
               </w:rPr>
-              <w:t xml:space="preserve">– </w:t>
-            </w:r>
-            <w:proofErr w:type="spellStart"/>
-            <w:r>
-              <w:rPr>
-                <w:rFonts w:cs="Arial"/>
-                <w:b/>
-                <w:color w:val="000000"/>
-                <w:sz w:val="28"/>
-                <w:szCs w:val="32"/>
-              </w:rPr>
-              <w:t>Kramam</w:t>
-            </w:r>
-            <w:proofErr w:type="spellEnd"/>
+              <w:t>– Kramam</w:t>
+            </w:r>
           </w:p>
           <w:p>
             <w:pPr>
@@ -2690,49 +2699,15 @@
                 <w:szCs w:val="32"/>
               </w:rPr>
             </w:pPr>
-            <w:proofErr w:type="spellStart"/>
-            <w:r>
-              <w:rPr>
-                <w:rFonts w:cs="Arial"/>
-                <w:b/>
-                <w:color w:val="000000"/>
-                <w:sz w:val="28"/>
-                <w:szCs w:val="32"/>
-              </w:rPr>
-              <w:t>Krama</w:t>
-            </w:r>
-            <w:proofErr w:type="spellEnd"/>
-            <w:r>
-              <w:rPr>
-                <w:rFonts w:cs="Arial"/>
-                <w:b/>
-                <w:color w:val="000000"/>
-                <w:sz w:val="28"/>
-                <w:szCs w:val="32"/>
-              </w:rPr>
-              <w:t xml:space="preserve"> </w:t>
-            </w:r>
-            <w:proofErr w:type="spellStart"/>
-            <w:r>
-              <w:rPr>
-                <w:rFonts w:cs="Arial"/>
-                <w:b/>
-                <w:color w:val="000000"/>
-                <w:sz w:val="28"/>
-                <w:szCs w:val="32"/>
-              </w:rPr>
-              <w:t>Vaakyam</w:t>
-            </w:r>
-            <w:proofErr w:type="spellEnd"/>
-            <w:r>
-              <w:rPr>
-                <w:rFonts w:cs="Arial"/>
-                <w:b/>
-                <w:color w:val="000000"/>
-                <w:sz w:val="28"/>
-                <w:szCs w:val="32"/>
-              </w:rPr>
-              <w:t xml:space="preserve"> No. - </w:t>
+            <w:r>
+              <w:rPr>
+                <w:rFonts w:cs="Arial"/>
+                <w:b/>
+                <w:color w:val="000000"/>
+                <w:sz w:val="28"/>
+                <w:szCs w:val="32"/>
+              </w:rPr>
+              <w:t xml:space="preserve">Krama Vaakyam No. - </w:t>
             </w:r>
             <w:r>
               <w:rPr>
@@ -2774,27 +2749,15 @@
                 <w:szCs w:val="32"/>
               </w:rPr>
             </w:pPr>
-            <w:proofErr w:type="spellStart"/>
-            <w:r>
-              <w:rPr>
-                <w:rFonts w:cs="Arial"/>
-                <w:b/>
-                <w:color w:val="000000"/>
-                <w:sz w:val="28"/>
-                <w:szCs w:val="32"/>
-              </w:rPr>
-              <w:t>Panchaati</w:t>
-            </w:r>
-            <w:proofErr w:type="spellEnd"/>
-            <w:r>
-              <w:rPr>
-                <w:rFonts w:cs="Arial"/>
-                <w:b/>
-                <w:color w:val="000000"/>
-                <w:sz w:val="28"/>
-                <w:szCs w:val="32"/>
-              </w:rPr>
-              <w:t xml:space="preserve"> No</w:t>
+            <w:r>
+              <w:rPr>
+                <w:rFonts w:cs="Arial"/>
+                <w:b/>
+                <w:color w:val="000000"/>
+                <w:sz w:val="28"/>
+                <w:szCs w:val="32"/>
+              </w:rPr>
+              <w:t>Panchaati No</w:t>
             </w:r>
             <w:r>
               <w:rPr>
@@ -3532,20 +3495,8 @@
                 <w:sz w:val="28"/>
                 <w:szCs w:val="32"/>
               </w:rPr>
-              <w:t xml:space="preserve">– </w:t>
-            </w:r>
-            <w:proofErr w:type="spellStart"/>
-            <w:r>
-              <w:rPr>
-                <w:rFonts w:cs="Arial"/>
-                <w:b/>
-                <w:color w:val="000000"/>
-                <w:sz w:val="28"/>
-                <w:szCs w:val="32"/>
-              </w:rPr>
-              <w:t>Kramam</w:t>
-            </w:r>
-            <w:proofErr w:type="spellEnd"/>
+              <w:t>– Kramam</w:t>
+            </w:r>
           </w:p>
           <w:p>
             <w:pPr>
@@ -3566,49 +3517,15 @@
                 <w:szCs w:val="32"/>
               </w:rPr>
             </w:pPr>
-            <w:proofErr w:type="spellStart"/>
-            <w:r>
-              <w:rPr>
-                <w:rFonts w:cs="Arial"/>
-                <w:b/>
-                <w:color w:val="000000"/>
-                <w:sz w:val="28"/>
-                <w:szCs w:val="32"/>
-              </w:rPr>
-              <w:t>Krama</w:t>
-            </w:r>
-            <w:proofErr w:type="spellEnd"/>
-            <w:r>
-              <w:rPr>
-                <w:rFonts w:cs="Arial"/>
-                <w:b/>
-                <w:color w:val="000000"/>
-                <w:sz w:val="28"/>
-                <w:szCs w:val="32"/>
-              </w:rPr>
-              <w:t xml:space="preserve"> </w:t>
-            </w:r>
-            <w:proofErr w:type="spellStart"/>
-            <w:r>
-              <w:rPr>
-                <w:rFonts w:cs="Arial"/>
-                <w:b/>
-                <w:color w:val="000000"/>
-                <w:sz w:val="28"/>
-                <w:szCs w:val="32"/>
-              </w:rPr>
-              <w:t>Vaakyam</w:t>
-            </w:r>
-            <w:proofErr w:type="spellEnd"/>
-            <w:r>
-              <w:rPr>
-                <w:rFonts w:cs="Arial"/>
-                <w:b/>
-                <w:color w:val="000000"/>
-                <w:sz w:val="28"/>
-                <w:szCs w:val="32"/>
-              </w:rPr>
-              <w:t xml:space="preserve"> No. - </w:t>
+            <w:r>
+              <w:rPr>
+                <w:rFonts w:cs="Arial"/>
+                <w:b/>
+                <w:color w:val="000000"/>
+                <w:sz w:val="28"/>
+                <w:szCs w:val="32"/>
+              </w:rPr>
+              <w:t xml:space="preserve">Krama Vaakyam No. - </w:t>
             </w:r>
             <w:r>
               <w:rPr>
@@ -3640,27 +3557,15 @@
                 <w:szCs w:val="32"/>
               </w:rPr>
             </w:pPr>
-            <w:proofErr w:type="spellStart"/>
-            <w:r>
-              <w:rPr>
-                <w:rFonts w:cs="Arial"/>
-                <w:b/>
-                <w:color w:val="000000"/>
-                <w:sz w:val="28"/>
-                <w:szCs w:val="32"/>
-              </w:rPr>
-              <w:t>Panchaati</w:t>
-            </w:r>
-            <w:proofErr w:type="spellEnd"/>
-            <w:r>
-              <w:rPr>
-                <w:rFonts w:cs="Arial"/>
-                <w:b/>
-                <w:color w:val="000000"/>
-                <w:sz w:val="28"/>
-                <w:szCs w:val="32"/>
-              </w:rPr>
-              <w:t xml:space="preserve"> No</w:t>
+            <w:r>
+              <w:rPr>
+                <w:rFonts w:cs="Arial"/>
+                <w:b/>
+                <w:color w:val="000000"/>
+                <w:sz w:val="28"/>
+                <w:szCs w:val="32"/>
+              </w:rPr>
+              <w:t>Panchaati No</w:t>
             </w:r>
             <w:r>
               <w:rPr>
@@ -4373,20 +4278,8 @@
                 <w:sz w:val="28"/>
                 <w:szCs w:val="32"/>
               </w:rPr>
-              <w:t xml:space="preserve">– </w:t>
-            </w:r>
-            <w:proofErr w:type="spellStart"/>
-            <w:r>
-              <w:rPr>
-                <w:rFonts w:cs="Arial"/>
-                <w:b/>
-                <w:color w:val="000000"/>
-                <w:sz w:val="28"/>
-                <w:szCs w:val="32"/>
-              </w:rPr>
-              <w:t>Kramam</w:t>
-            </w:r>
-            <w:proofErr w:type="spellEnd"/>
+              <w:t>– Kramam</w:t>
+            </w:r>
           </w:p>
           <w:p>
             <w:pPr>
@@ -4407,49 +4300,15 @@
                 <w:szCs w:val="32"/>
               </w:rPr>
             </w:pPr>
-            <w:proofErr w:type="spellStart"/>
-            <w:r>
-              <w:rPr>
-                <w:rFonts w:cs="Arial"/>
-                <w:b/>
-                <w:color w:val="000000"/>
-                <w:sz w:val="28"/>
-                <w:szCs w:val="32"/>
-              </w:rPr>
-              <w:t>Krama</w:t>
-            </w:r>
-            <w:proofErr w:type="spellEnd"/>
-            <w:r>
-              <w:rPr>
-                <w:rFonts w:cs="Arial"/>
-                <w:b/>
-                <w:color w:val="000000"/>
-                <w:sz w:val="28"/>
-                <w:szCs w:val="32"/>
-              </w:rPr>
-              <w:t xml:space="preserve"> </w:t>
-            </w:r>
-            <w:proofErr w:type="spellStart"/>
-            <w:r>
-              <w:rPr>
-                <w:rFonts w:cs="Arial"/>
-                <w:b/>
-                <w:color w:val="000000"/>
-                <w:sz w:val="28"/>
-                <w:szCs w:val="32"/>
-              </w:rPr>
-              <w:t>Vaakyam</w:t>
-            </w:r>
-            <w:proofErr w:type="spellEnd"/>
-            <w:r>
-              <w:rPr>
-                <w:rFonts w:cs="Arial"/>
-                <w:b/>
-                <w:color w:val="000000"/>
-                <w:sz w:val="28"/>
-                <w:szCs w:val="32"/>
-              </w:rPr>
-              <w:t xml:space="preserve"> No. - </w:t>
+            <w:r>
+              <w:rPr>
+                <w:rFonts w:cs="Arial"/>
+                <w:b/>
+                <w:color w:val="000000"/>
+                <w:sz w:val="28"/>
+                <w:szCs w:val="32"/>
+              </w:rPr>
+              <w:t xml:space="preserve">Krama Vaakyam No. - </w:t>
             </w:r>
             <w:r>
               <w:rPr>
@@ -4481,27 +4340,15 @@
                 <w:szCs w:val="32"/>
               </w:rPr>
             </w:pPr>
-            <w:proofErr w:type="spellStart"/>
-            <w:r>
-              <w:rPr>
-                <w:rFonts w:cs="Arial"/>
-                <w:b/>
-                <w:color w:val="000000"/>
-                <w:sz w:val="28"/>
-                <w:szCs w:val="32"/>
-              </w:rPr>
-              <w:t>Panchaati</w:t>
-            </w:r>
-            <w:proofErr w:type="spellEnd"/>
-            <w:r>
-              <w:rPr>
-                <w:rFonts w:cs="Arial"/>
-                <w:b/>
-                <w:color w:val="000000"/>
-                <w:sz w:val="28"/>
-                <w:szCs w:val="32"/>
-              </w:rPr>
-              <w:t xml:space="preserve"> No</w:t>
+            <w:r>
+              <w:rPr>
+                <w:rFonts w:cs="Arial"/>
+                <w:b/>
+                <w:color w:val="000000"/>
+                <w:sz w:val="28"/>
+                <w:szCs w:val="32"/>
+              </w:rPr>
+              <w:t>Panchaati No</w:t>
             </w:r>
             <w:r>
               <w:rPr>
@@ -4957,20 +4804,8 @@
                 <w:sz w:val="28"/>
                 <w:szCs w:val="32"/>
               </w:rPr>
-              <w:t xml:space="preserve">– </w:t>
-            </w:r>
-            <w:proofErr w:type="spellStart"/>
-            <w:r>
-              <w:rPr>
-                <w:rFonts w:cs="Arial"/>
-                <w:b/>
-                <w:color w:val="000000"/>
-                <w:sz w:val="28"/>
-                <w:szCs w:val="32"/>
-              </w:rPr>
-              <w:t>Kramam</w:t>
-            </w:r>
-            <w:proofErr w:type="spellEnd"/>
+              <w:t>– Kramam</w:t>
+            </w:r>
           </w:p>
           <w:p>
             <w:pPr>
@@ -4991,49 +4826,15 @@
                 <w:szCs w:val="32"/>
               </w:rPr>
             </w:pPr>
-            <w:proofErr w:type="spellStart"/>
-            <w:r>
-              <w:rPr>
-                <w:rFonts w:cs="Arial"/>
-                <w:b/>
-                <w:color w:val="000000"/>
-                <w:sz w:val="28"/>
-                <w:szCs w:val="32"/>
-              </w:rPr>
-              <w:t>Krama</w:t>
-            </w:r>
-            <w:proofErr w:type="spellEnd"/>
-            <w:r>
-              <w:rPr>
-                <w:rFonts w:cs="Arial"/>
-                <w:b/>
-                <w:color w:val="000000"/>
-                <w:sz w:val="28"/>
-                <w:szCs w:val="32"/>
-              </w:rPr>
-              <w:t xml:space="preserve"> </w:t>
-            </w:r>
-            <w:proofErr w:type="spellStart"/>
-            <w:r>
-              <w:rPr>
-                <w:rFonts w:cs="Arial"/>
-                <w:b/>
-                <w:color w:val="000000"/>
-                <w:sz w:val="28"/>
-                <w:szCs w:val="32"/>
-              </w:rPr>
-              <w:t>Vaakyam</w:t>
-            </w:r>
-            <w:proofErr w:type="spellEnd"/>
-            <w:r>
-              <w:rPr>
-                <w:rFonts w:cs="Arial"/>
-                <w:b/>
-                <w:color w:val="000000"/>
-                <w:sz w:val="28"/>
-                <w:szCs w:val="32"/>
-              </w:rPr>
-              <w:t xml:space="preserve"> No. - </w:t>
+            <w:r>
+              <w:rPr>
+                <w:rFonts w:cs="Arial"/>
+                <w:b/>
+                <w:color w:val="000000"/>
+                <w:sz w:val="28"/>
+                <w:szCs w:val="32"/>
+              </w:rPr>
+              <w:t xml:space="preserve">Krama Vaakyam No. - </w:t>
             </w:r>
             <w:r>
               <w:rPr>
@@ -5065,28 +4866,15 @@
                 <w:szCs w:val="32"/>
               </w:rPr>
             </w:pPr>
-            <w:proofErr w:type="spellStart"/>
-            <w:r>
-              <w:rPr>
-                <w:rFonts w:cs="Arial"/>
-                <w:b/>
-                <w:color w:val="000000"/>
-                <w:sz w:val="28"/>
-                <w:szCs w:val="32"/>
-              </w:rPr>
-              <w:lastRenderedPageBreak/>
-              <w:t>Panchaati</w:t>
-            </w:r>
-            <w:proofErr w:type="spellEnd"/>
-            <w:r>
-              <w:rPr>
-                <w:rFonts w:cs="Arial"/>
-                <w:b/>
-                <w:color w:val="000000"/>
-                <w:sz w:val="28"/>
-                <w:szCs w:val="32"/>
-              </w:rPr>
-              <w:t xml:space="preserve"> No</w:t>
+            <w:r>
+              <w:rPr>
+                <w:rFonts w:cs="Arial"/>
+                <w:b/>
+                <w:color w:val="000000"/>
+                <w:sz w:val="28"/>
+                <w:szCs w:val="32"/>
+              </w:rPr>
+              <w:t>Panchaati No</w:t>
             </w:r>
             <w:r>
               <w:rPr>
@@ -5140,7 +4928,6 @@
                 <w:cs/>
                 <w:lang w:bidi="ta-IN"/>
               </w:rPr>
-              <w:lastRenderedPageBreak/>
               <w:t>அ</w:t>
             </w:r>
             <w:r>
@@ -5700,20 +5487,8 @@
                 <w:sz w:val="28"/>
                 <w:szCs w:val="32"/>
               </w:rPr>
-              <w:t xml:space="preserve">– </w:t>
-            </w:r>
-            <w:proofErr w:type="spellStart"/>
-            <w:r>
-              <w:rPr>
-                <w:rFonts w:cs="Arial"/>
-                <w:b/>
-                <w:color w:val="000000"/>
-                <w:sz w:val="28"/>
-                <w:szCs w:val="32"/>
-              </w:rPr>
-              <w:t>Kramam</w:t>
-            </w:r>
-            <w:proofErr w:type="spellEnd"/>
+              <w:t>– Kramam</w:t>
+            </w:r>
           </w:p>
           <w:p>
             <w:pPr>
@@ -5734,49 +5509,15 @@
                 <w:szCs w:val="32"/>
               </w:rPr>
             </w:pPr>
-            <w:proofErr w:type="spellStart"/>
-            <w:r>
-              <w:rPr>
-                <w:rFonts w:cs="Arial"/>
-                <w:b/>
-                <w:color w:val="000000"/>
-                <w:sz w:val="28"/>
-                <w:szCs w:val="32"/>
-              </w:rPr>
-              <w:t>Krama</w:t>
-            </w:r>
-            <w:proofErr w:type="spellEnd"/>
-            <w:r>
-              <w:rPr>
-                <w:rFonts w:cs="Arial"/>
-                <w:b/>
-                <w:color w:val="000000"/>
-                <w:sz w:val="28"/>
-                <w:szCs w:val="32"/>
-              </w:rPr>
-              <w:t xml:space="preserve"> </w:t>
-            </w:r>
-            <w:proofErr w:type="spellStart"/>
-            <w:r>
-              <w:rPr>
-                <w:rFonts w:cs="Arial"/>
-                <w:b/>
-                <w:color w:val="000000"/>
-                <w:sz w:val="28"/>
-                <w:szCs w:val="32"/>
-              </w:rPr>
-              <w:t>Vaakyam</w:t>
-            </w:r>
-            <w:proofErr w:type="spellEnd"/>
-            <w:r>
-              <w:rPr>
-                <w:rFonts w:cs="Arial"/>
-                <w:b/>
-                <w:color w:val="000000"/>
-                <w:sz w:val="28"/>
-                <w:szCs w:val="32"/>
-              </w:rPr>
-              <w:t xml:space="preserve"> No. - </w:t>
+            <w:r>
+              <w:rPr>
+                <w:rFonts w:cs="Arial"/>
+                <w:b/>
+                <w:color w:val="000000"/>
+                <w:sz w:val="28"/>
+                <w:szCs w:val="32"/>
+              </w:rPr>
+              <w:t xml:space="preserve">Krama Vaakyam No. - </w:t>
             </w:r>
             <w:r>
               <w:rPr>
@@ -5808,27 +5549,15 @@
                 <w:szCs w:val="32"/>
               </w:rPr>
             </w:pPr>
-            <w:proofErr w:type="spellStart"/>
-            <w:r>
-              <w:rPr>
-                <w:rFonts w:cs="Arial"/>
-                <w:b/>
-                <w:color w:val="000000"/>
-                <w:sz w:val="28"/>
-                <w:szCs w:val="32"/>
-              </w:rPr>
-              <w:t>Panchaati</w:t>
-            </w:r>
-            <w:proofErr w:type="spellEnd"/>
-            <w:r>
-              <w:rPr>
-                <w:rFonts w:cs="Arial"/>
-                <w:b/>
-                <w:color w:val="000000"/>
-                <w:sz w:val="28"/>
-                <w:szCs w:val="32"/>
-              </w:rPr>
-              <w:t xml:space="preserve"> No</w:t>
+            <w:r>
+              <w:rPr>
+                <w:rFonts w:cs="Arial"/>
+                <w:b/>
+                <w:color w:val="000000"/>
+                <w:sz w:val="28"/>
+                <w:szCs w:val="32"/>
+              </w:rPr>
+              <w:t>Panchaati No</w:t>
             </w:r>
             <w:r>
               <w:rPr>
@@ -6503,7 +6232,6 @@
         </w:rPr>
         <w:t xml:space="preserve">TS </w:t>
       </w:r>
-      <w:proofErr w:type="spellStart"/>
       <w:r>
         <w:rPr>
           <w:b/>
@@ -6514,7 +6242,6 @@
         </w:rPr>
         <w:t>Krama</w:t>
       </w:r>
-      <w:proofErr w:type="spellEnd"/>
       <w:r>
         <w:rPr>
           <w:b/>
@@ -6523,29 +6250,7 @@
           <w:szCs w:val="32"/>
           <w:u w:val="single"/>
         </w:rPr>
-        <w:t xml:space="preserve"> </w:t>
-      </w:r>
-      <w:proofErr w:type="spellStart"/>
-      <w:r>
-        <w:rPr>
-          <w:b/>
-          <w:bCs/>
-          <w:sz w:val="32"/>
-          <w:szCs w:val="32"/>
-          <w:u w:val="single"/>
-        </w:rPr>
-        <w:t>Paatam</w:t>
-      </w:r>
-      <w:proofErr w:type="spellEnd"/>
-      <w:r>
-        <w:rPr>
-          <w:b/>
-          <w:bCs/>
-          <w:sz w:val="32"/>
-          <w:szCs w:val="32"/>
-          <w:u w:val="single"/>
-        </w:rPr>
-        <w:t xml:space="preserve"> – TS </w:t>
+        <w:t xml:space="preserve"> Paatam – TS </w:t>
       </w:r>
       <w:r>
         <w:rPr>
@@ -6585,31 +6290,18 @@
           <w:szCs w:val="32"/>
           <w:u w:val="single"/>
         </w:rPr>
-        <w:t xml:space="preserve">– Observed Prior </w:t>
-      </w:r>
-      <w:proofErr w:type="gramStart"/>
-      <w:r>
-        <w:rPr>
-          <w:b/>
-          <w:bCs/>
-          <w:sz w:val="28"/>
-          <w:szCs w:val="32"/>
-          <w:u w:val="single"/>
-        </w:rPr>
-        <w:t xml:space="preserve">to </w:t>
+        <w:t xml:space="preserve">– Observed Prior to </w:t>
       </w:r>
       <w:r>
         <w:rPr>
           <w:b/>
           <w:bCs/>
-          <w:sz w:val="28"/>
+          <w:sz w:val="32"/>
           <w:szCs w:val="32"/>
-          <w:highlight w:val="red"/>
           <w:u w:val="single"/>
         </w:rPr>
-        <w:t>?????</w:t>
+        <w:t>31st Oct 2021</w:t>
       </w:r>
-      <w:proofErr w:type="gramEnd"/>
     </w:p>
     <w:p>
       <w:pPr>
@@ -6656,12 +6348,16 @@
               <w:spacing w:before="0" w:line="240" w:lineRule="auto"/>
               <w:jc w:val="center"/>
               <w:rPr>
+                <w:b/>
+                <w:bCs/>
                 <w:sz w:val="32"/>
                 <w:szCs w:val="32"/>
               </w:rPr>
             </w:pPr>
             <w:r>
               <w:rPr>
+                <w:b/>
+                <w:bCs/>
                 <w:sz w:val="32"/>
                 <w:szCs w:val="32"/>
               </w:rPr>
@@ -6673,12 +6369,16 @@
               <w:spacing w:before="0" w:line="240" w:lineRule="auto"/>
               <w:jc w:val="center"/>
               <w:rPr>
+                <w:b/>
+                <w:bCs/>
                 <w:sz w:val="32"/>
                 <w:szCs w:val="32"/>
               </w:rPr>
             </w:pPr>
             <w:r>
               <w:rPr>
+                <w:b/>
+                <w:bCs/>
                 <w:sz w:val="32"/>
                 <w:szCs w:val="32"/>
               </w:rPr>
@@ -6695,12 +6395,16 @@
               <w:spacing w:before="0" w:line="240" w:lineRule="auto"/>
               <w:jc w:val="center"/>
               <w:rPr>
+                <w:b/>
+                <w:bCs/>
                 <w:sz w:val="32"/>
                 <w:szCs w:val="32"/>
               </w:rPr>
             </w:pPr>
             <w:r>
               <w:rPr>
+                <w:b/>
+                <w:bCs/>
                 <w:sz w:val="32"/>
                 <w:szCs w:val="32"/>
               </w:rPr>
@@ -6718,12 +6422,16 @@
               <w:ind w:right="-18"/>
               <w:jc w:val="center"/>
               <w:rPr>
+                <w:b/>
+                <w:bCs/>
                 <w:sz w:val="32"/>
                 <w:szCs w:val="32"/>
               </w:rPr>
             </w:pPr>
             <w:r>
               <w:rPr>
+                <w:b/>
+                <w:bCs/>
                 <w:sz w:val="32"/>
                 <w:szCs w:val="32"/>
               </w:rPr>
@@ -6871,7 +6579,7 @@
 </file>
 
 <file path=word/endnotes.xml><?xml version="1.0" encoding="utf-8"?>
-<w:endnotes xmlns:wpc="http://schemas.microsoft.com/office/word/2010/wordprocessingCanvas" xmlns:cx="http://schemas.microsoft.com/office/drawing/2014/chartex" xmlns:cx1="http://schemas.microsoft.com/office/drawing/2015/9/8/chartex" xmlns:mc="http://schemas.openxmlformats.org/markup-compatibility/2006" xmlns:o="urn:schemas-microsoft-com:office:office" xmlns:r="http://schemas.openxmlformats.org/officeDocument/2006/relationships" xmlns:m="http://schemas.openxmlformats.org/officeDocument/2006/math" xmlns:v="urn:schemas-microsoft-com:vml" xmlns:wp14="http://schemas.microsoft.com/office/word/2010/wordprocessingDrawing" xmlns:wp="http://schemas.openxmlformats.org/drawingml/2006/wordprocessingDrawing" xmlns:w10="urn:schemas-microsoft-com:office:word" xmlns:w="http://schemas.openxmlformats.org/wordprocessingml/2006/main" xmlns:w14="http://schemas.microsoft.com/office/word/2010/wordml" xmlns:w15="http://schemas.microsoft.com/office/word/2012/wordml" xmlns:w16se="http://schemas.microsoft.com/office/word/2015/wordml/symex" xmlns:wpg="http://schemas.microsoft.com/office/word/2010/wordprocessingGroup" xmlns:wpi="http://schemas.microsoft.com/office/word/2010/wordprocessingInk" xmlns:wne="http://schemas.microsoft.com/office/word/2006/wordml" xmlns:wps="http://schemas.microsoft.com/office/word/2010/wordprocessingShape" mc:Ignorable="w14 w15 w16se wp14">
+<w:endnotes xmlns:wpc="http://schemas.microsoft.com/office/word/2010/wordprocessingCanvas" xmlns:cx="http://schemas.microsoft.com/office/drawing/2014/chartex" xmlns:cx1="http://schemas.microsoft.com/office/drawing/2015/9/8/chartex" xmlns:cx2="http://schemas.microsoft.com/office/drawing/2015/10/21/chartex" xmlns:cx3="http://schemas.microsoft.com/office/drawing/2016/5/9/chartex" xmlns:cx4="http://schemas.microsoft.com/office/drawing/2016/5/10/chartex" xmlns:cx5="http://schemas.microsoft.com/office/drawing/2016/5/11/chartex" xmlns:cx6="http://schemas.microsoft.com/office/drawing/2016/5/12/chartex" xmlns:cx7="http://schemas.microsoft.com/office/drawing/2016/5/13/chartex" xmlns:cx8="http://schemas.microsoft.com/office/drawing/2016/5/14/chartex" xmlns:mc="http://schemas.openxmlformats.org/markup-compatibility/2006" xmlns:aink="http://schemas.microsoft.com/office/drawing/2016/ink" xmlns:am3d="http://schemas.microsoft.com/office/drawing/2017/model3d" xmlns:o="urn:schemas-microsoft-com:office:office" xmlns:oel="http://schemas.microsoft.com/office/2019/extlst" xmlns:r="http://schemas.openxmlformats.org/officeDocument/2006/relationships" xmlns:m="http://schemas.openxmlformats.org/officeDocument/2006/math" xmlns:v="urn:schemas-microsoft-com:vml" xmlns:wp14="http://schemas.microsoft.com/office/word/2010/wordprocessingDrawing" xmlns:wp="http://schemas.openxmlformats.org/drawingml/2006/wordprocessingDrawing" xmlns:w10="urn:schemas-microsoft-com:office:word" xmlns:w="http://schemas.openxmlformats.org/wordprocessingml/2006/main" xmlns:w14="http://schemas.microsoft.com/office/word/2010/wordml" xmlns:w15="http://schemas.microsoft.com/office/word/2012/wordml" xmlns:w16cex="http://schemas.microsoft.com/office/word/2018/wordml/cex" xmlns:w16cid="http://schemas.microsoft.com/office/word/2016/wordml/cid" xmlns:w16="http://schemas.microsoft.com/office/word/2018/wordml" xmlns:w16sdtdh="http://schemas.microsoft.com/office/word/2020/wordml/sdtdatahash" xmlns:w16se="http://schemas.microsoft.com/office/word/2015/wordml/symex" xmlns:wpg="http://schemas.microsoft.com/office/word/2010/wordprocessingGroup" xmlns:wpi="http://schemas.microsoft.com/office/word/2010/wordprocessingInk" xmlns:wne="http://schemas.microsoft.com/office/word/2006/wordml" xmlns:wps="http://schemas.microsoft.com/office/word/2010/wordprocessingShape" mc:Ignorable="w14 w15 w16se w16cid w16 w16cex w16sdtdh wp14">
   <w:endnote w:type="separator" w:id="-1">
     <w:p>
       <w:pPr>
@@ -6896,7 +6604,7 @@
 </file>
 
 <file path=word/footer1.xml><?xml version="1.0" encoding="utf-8"?>
-<w:ftr xmlns:wpc="http://schemas.microsoft.com/office/word/2010/wordprocessingCanvas" xmlns:cx="http://schemas.microsoft.com/office/drawing/2014/chartex" xmlns:cx1="http://schemas.microsoft.com/office/drawing/2015/9/8/chartex" xmlns:mc="http://schemas.openxmlformats.org/markup-compatibility/2006" xmlns:o="urn:schemas-microsoft-com:office:office" xmlns:r="http://schemas.openxmlformats.org/officeDocument/2006/relationships" xmlns:m="http://schemas.openxmlformats.org/officeDocument/2006/math" xmlns:v="urn:schemas-microsoft-com:vml" xmlns:wp14="http://schemas.microsoft.com/office/word/2010/wordprocessingDrawing" xmlns:wp="http://schemas.openxmlformats.org/drawingml/2006/wordprocessingDrawing" xmlns:w10="urn:schemas-microsoft-com:office:word" xmlns:w="http://schemas.openxmlformats.org/wordprocessingml/2006/main" xmlns:w14="http://schemas.microsoft.com/office/word/2010/wordml" xmlns:w15="http://schemas.microsoft.com/office/word/2012/wordml" xmlns:w16se="http://schemas.microsoft.com/office/word/2015/wordml/symex" xmlns:wpg="http://schemas.microsoft.com/office/word/2010/wordprocessingGroup" xmlns:wpi="http://schemas.microsoft.com/office/word/2010/wordprocessingInk" xmlns:wne="http://schemas.microsoft.com/office/word/2006/wordml" xmlns:wps="http://schemas.microsoft.com/office/word/2010/wordprocessingShape" mc:Ignorable="w14 w15 w16se wp14">
+<w:ftr xmlns:wpc="http://schemas.microsoft.com/office/word/2010/wordprocessingCanvas" xmlns:cx="http://schemas.microsoft.com/office/drawing/2014/chartex" xmlns:cx1="http://schemas.microsoft.com/office/drawing/2015/9/8/chartex" xmlns:cx2="http://schemas.microsoft.com/office/drawing/2015/10/21/chartex" xmlns:cx3="http://schemas.microsoft.com/office/drawing/2016/5/9/chartex" xmlns:cx4="http://schemas.microsoft.com/office/drawing/2016/5/10/chartex" xmlns:cx5="http://schemas.microsoft.com/office/drawing/2016/5/11/chartex" xmlns:cx6="http://schemas.microsoft.com/office/drawing/2016/5/12/chartex" xmlns:cx7="http://schemas.microsoft.com/office/drawing/2016/5/13/chartex" xmlns:cx8="http://schemas.microsoft.com/office/drawing/2016/5/14/chartex" xmlns:mc="http://schemas.openxmlformats.org/markup-compatibility/2006" xmlns:aink="http://schemas.microsoft.com/office/drawing/2016/ink" xmlns:am3d="http://schemas.microsoft.com/office/drawing/2017/model3d" xmlns:o="urn:schemas-microsoft-com:office:office" xmlns:oel="http://schemas.microsoft.com/office/2019/extlst" xmlns:r="http://schemas.openxmlformats.org/officeDocument/2006/relationships" xmlns:m="http://schemas.openxmlformats.org/officeDocument/2006/math" xmlns:v="urn:schemas-microsoft-com:vml" xmlns:wp14="http://schemas.microsoft.com/office/word/2010/wordprocessingDrawing" xmlns:wp="http://schemas.openxmlformats.org/drawingml/2006/wordprocessingDrawing" xmlns:w10="urn:schemas-microsoft-com:office:word" xmlns:w="http://schemas.openxmlformats.org/wordprocessingml/2006/main" xmlns:w14="http://schemas.microsoft.com/office/word/2010/wordml" xmlns:w15="http://schemas.microsoft.com/office/word/2012/wordml" xmlns:w16cex="http://schemas.microsoft.com/office/word/2018/wordml/cex" xmlns:w16cid="http://schemas.microsoft.com/office/word/2016/wordml/cid" xmlns:w16="http://schemas.microsoft.com/office/word/2018/wordml" xmlns:w16sdtdh="http://schemas.microsoft.com/office/word/2020/wordml/sdtdatahash" xmlns:w16se="http://schemas.microsoft.com/office/word/2015/wordml/symex" xmlns:wpg="http://schemas.microsoft.com/office/word/2010/wordprocessingGroup" xmlns:wpi="http://schemas.microsoft.com/office/word/2010/wordprocessingInk" xmlns:wne="http://schemas.microsoft.com/office/word/2006/wordml" xmlns:wps="http://schemas.microsoft.com/office/word/2010/wordprocessingShape" mc:Ignorable="w14 w15 w16se w16cid w16 w16cex w16sdtdh wp14">
   <w:p>
     <w:pPr>
       <w:pBdr>
@@ -7077,7 +6785,7 @@
 </file>
 
 <file path=word/footer2.xml><?xml version="1.0" encoding="utf-8"?>
-<w:ftr xmlns:wpc="http://schemas.microsoft.com/office/word/2010/wordprocessingCanvas" xmlns:cx="http://schemas.microsoft.com/office/drawing/2014/chartex" xmlns:cx1="http://schemas.microsoft.com/office/drawing/2015/9/8/chartex" xmlns:mc="http://schemas.openxmlformats.org/markup-compatibility/2006" xmlns:o="urn:schemas-microsoft-com:office:office" xmlns:r="http://schemas.openxmlformats.org/officeDocument/2006/relationships" xmlns:m="http://schemas.openxmlformats.org/officeDocument/2006/math" xmlns:v="urn:schemas-microsoft-com:vml" xmlns:wp14="http://schemas.microsoft.com/office/word/2010/wordprocessingDrawing" xmlns:wp="http://schemas.openxmlformats.org/drawingml/2006/wordprocessingDrawing" xmlns:w10="urn:schemas-microsoft-com:office:word" xmlns:w="http://schemas.openxmlformats.org/wordprocessingml/2006/main" xmlns:w14="http://schemas.microsoft.com/office/word/2010/wordml" xmlns:w15="http://schemas.microsoft.com/office/word/2012/wordml" xmlns:w16se="http://schemas.microsoft.com/office/word/2015/wordml/symex" xmlns:wpg="http://schemas.microsoft.com/office/word/2010/wordprocessingGroup" xmlns:wpi="http://schemas.microsoft.com/office/word/2010/wordprocessingInk" xmlns:wne="http://schemas.microsoft.com/office/word/2006/wordml" xmlns:wps="http://schemas.microsoft.com/office/word/2010/wordprocessingShape" mc:Ignorable="w14 w15 w16se wp14">
+<w:ftr xmlns:wpc="http://schemas.microsoft.com/office/word/2010/wordprocessingCanvas" xmlns:cx="http://schemas.microsoft.com/office/drawing/2014/chartex" xmlns:cx1="http://schemas.microsoft.com/office/drawing/2015/9/8/chartex" xmlns:cx2="http://schemas.microsoft.com/office/drawing/2015/10/21/chartex" xmlns:cx3="http://schemas.microsoft.com/office/drawing/2016/5/9/chartex" xmlns:cx4="http://schemas.microsoft.com/office/drawing/2016/5/10/chartex" xmlns:cx5="http://schemas.microsoft.com/office/drawing/2016/5/11/chartex" xmlns:cx6="http://schemas.microsoft.com/office/drawing/2016/5/12/chartex" xmlns:cx7="http://schemas.microsoft.com/office/drawing/2016/5/13/chartex" xmlns:cx8="http://schemas.microsoft.com/office/drawing/2016/5/14/chartex" xmlns:mc="http://schemas.openxmlformats.org/markup-compatibility/2006" xmlns:aink="http://schemas.microsoft.com/office/drawing/2016/ink" xmlns:am3d="http://schemas.microsoft.com/office/drawing/2017/model3d" xmlns:o="urn:schemas-microsoft-com:office:office" xmlns:oel="http://schemas.microsoft.com/office/2019/extlst" xmlns:r="http://schemas.openxmlformats.org/officeDocument/2006/relationships" xmlns:m="http://schemas.openxmlformats.org/officeDocument/2006/math" xmlns:v="urn:schemas-microsoft-com:vml" xmlns:wp14="http://schemas.microsoft.com/office/word/2010/wordprocessingDrawing" xmlns:wp="http://schemas.openxmlformats.org/drawingml/2006/wordprocessingDrawing" xmlns:w10="urn:schemas-microsoft-com:office:word" xmlns:w="http://schemas.openxmlformats.org/wordprocessingml/2006/main" xmlns:w14="http://schemas.microsoft.com/office/word/2010/wordml" xmlns:w15="http://schemas.microsoft.com/office/word/2012/wordml" xmlns:w16cex="http://schemas.microsoft.com/office/word/2018/wordml/cex" xmlns:w16cid="http://schemas.microsoft.com/office/word/2016/wordml/cid" xmlns:w16="http://schemas.microsoft.com/office/word/2018/wordml" xmlns:w16sdtdh="http://schemas.microsoft.com/office/word/2020/wordml/sdtdatahash" xmlns:w16se="http://schemas.microsoft.com/office/word/2015/wordml/symex" xmlns:wpg="http://schemas.microsoft.com/office/word/2010/wordprocessingGroup" xmlns:wpi="http://schemas.microsoft.com/office/word/2010/wordprocessingInk" xmlns:wne="http://schemas.microsoft.com/office/word/2006/wordml" xmlns:wps="http://schemas.microsoft.com/office/word/2010/wordprocessingShape" mc:Ignorable="w14 w15 w16se w16cid w16 w16cex w16sdtdh wp14">
   <w:p>
     <w:pPr>
       <w:pBdr>
@@ -7279,7 +6987,7 @@
 </file>
 
 <file path=word/footnotes.xml><?xml version="1.0" encoding="utf-8"?>
-<w:footnotes xmlns:wpc="http://schemas.microsoft.com/office/word/2010/wordprocessingCanvas" xmlns:cx="http://schemas.microsoft.com/office/drawing/2014/chartex" xmlns:cx1="http://schemas.microsoft.com/office/drawing/2015/9/8/chartex" xmlns:mc="http://schemas.openxmlformats.org/markup-compatibility/2006" xmlns:o="urn:schemas-microsoft-com:office:office" xmlns:r="http://schemas.openxmlformats.org/officeDocument/2006/relationships" xmlns:m="http://schemas.openxmlformats.org/officeDocument/2006/math" xmlns:v="urn:schemas-microsoft-com:vml" xmlns:wp14="http://schemas.microsoft.com/office/word/2010/wordprocessingDrawing" xmlns:wp="http://schemas.openxmlformats.org/drawingml/2006/wordprocessingDrawing" xmlns:w10="urn:schemas-microsoft-com:office:word" xmlns:w="http://schemas.openxmlformats.org/wordprocessingml/2006/main" xmlns:w14="http://schemas.microsoft.com/office/word/2010/wordml" xmlns:w15="http://schemas.microsoft.com/office/word/2012/wordml" xmlns:w16se="http://schemas.microsoft.com/office/word/2015/wordml/symex" xmlns:wpg="http://schemas.microsoft.com/office/word/2010/wordprocessingGroup" xmlns:wpi="http://schemas.microsoft.com/office/word/2010/wordprocessingInk" xmlns:wne="http://schemas.microsoft.com/office/word/2006/wordml" xmlns:wps="http://schemas.microsoft.com/office/word/2010/wordprocessingShape" mc:Ignorable="w14 w15 w16se wp14">
+<w:footnotes xmlns:wpc="http://schemas.microsoft.com/office/word/2010/wordprocessingCanvas" xmlns:cx="http://schemas.microsoft.com/office/drawing/2014/chartex" xmlns:cx1="http://schemas.microsoft.com/office/drawing/2015/9/8/chartex" xmlns:cx2="http://schemas.microsoft.com/office/drawing/2015/10/21/chartex" xmlns:cx3="http://schemas.microsoft.com/office/drawing/2016/5/9/chartex" xmlns:cx4="http://schemas.microsoft.com/office/drawing/2016/5/10/chartex" xmlns:cx5="http://schemas.microsoft.com/office/drawing/2016/5/11/chartex" xmlns:cx6="http://schemas.microsoft.com/office/drawing/2016/5/12/chartex" xmlns:cx7="http://schemas.microsoft.com/office/drawing/2016/5/13/chartex" xmlns:cx8="http://schemas.microsoft.com/office/drawing/2016/5/14/chartex" xmlns:mc="http://schemas.openxmlformats.org/markup-compatibility/2006" xmlns:aink="http://schemas.microsoft.com/office/drawing/2016/ink" xmlns:am3d="http://schemas.microsoft.com/office/drawing/2017/model3d" xmlns:o="urn:schemas-microsoft-com:office:office" xmlns:oel="http://schemas.microsoft.com/office/2019/extlst" xmlns:r="http://schemas.openxmlformats.org/officeDocument/2006/relationships" xmlns:m="http://schemas.openxmlformats.org/officeDocument/2006/math" xmlns:v="urn:schemas-microsoft-com:vml" xmlns:wp14="http://schemas.microsoft.com/office/word/2010/wordprocessingDrawing" xmlns:wp="http://schemas.openxmlformats.org/drawingml/2006/wordprocessingDrawing" xmlns:w10="urn:schemas-microsoft-com:office:word" xmlns:w="http://schemas.openxmlformats.org/wordprocessingml/2006/main" xmlns:w14="http://schemas.microsoft.com/office/word/2010/wordml" xmlns:w15="http://schemas.microsoft.com/office/word/2012/wordml" xmlns:w16cex="http://schemas.microsoft.com/office/word/2018/wordml/cex" xmlns:w16cid="http://schemas.microsoft.com/office/word/2016/wordml/cid" xmlns:w16="http://schemas.microsoft.com/office/word/2018/wordml" xmlns:w16sdtdh="http://schemas.microsoft.com/office/word/2020/wordml/sdtdatahash" xmlns:w16se="http://schemas.microsoft.com/office/word/2015/wordml/symex" xmlns:wpg="http://schemas.microsoft.com/office/word/2010/wordprocessingGroup" xmlns:wpi="http://schemas.microsoft.com/office/word/2010/wordprocessingInk" xmlns:wne="http://schemas.microsoft.com/office/word/2006/wordml" xmlns:wps="http://schemas.microsoft.com/office/word/2010/wordprocessingShape" mc:Ignorable="w14 w15 w16se w16cid w16 w16cex w16sdtdh wp14">
   <w:footnote w:type="separator" w:id="-1">
     <w:p>
       <w:pPr>
@@ -7304,7 +7012,7 @@
 </file>
 
 <file path=word/header1.xml><?xml version="1.0" encoding="utf-8"?>
-<w:hdr xmlns:wpc="http://schemas.microsoft.com/office/word/2010/wordprocessingCanvas" xmlns:cx="http://schemas.microsoft.com/office/drawing/2014/chartex" xmlns:cx1="http://schemas.microsoft.com/office/drawing/2015/9/8/chartex" xmlns:mc="http://schemas.openxmlformats.org/markup-compatibility/2006" xmlns:o="urn:schemas-microsoft-com:office:office" xmlns:r="http://schemas.openxmlformats.org/officeDocument/2006/relationships" xmlns:m="http://schemas.openxmlformats.org/officeDocument/2006/math" xmlns:v="urn:schemas-microsoft-com:vml" xmlns:wp14="http://schemas.microsoft.com/office/word/2010/wordprocessingDrawing" xmlns:wp="http://schemas.openxmlformats.org/drawingml/2006/wordprocessingDrawing" xmlns:w10="urn:schemas-microsoft-com:office:word" xmlns:w="http://schemas.openxmlformats.org/wordprocessingml/2006/main" xmlns:w14="http://schemas.microsoft.com/office/word/2010/wordml" xmlns:w15="http://schemas.microsoft.com/office/word/2012/wordml" xmlns:w16se="http://schemas.microsoft.com/office/word/2015/wordml/symex" xmlns:wpg="http://schemas.microsoft.com/office/word/2010/wordprocessingGroup" xmlns:wpi="http://schemas.microsoft.com/office/word/2010/wordprocessingInk" xmlns:wne="http://schemas.microsoft.com/office/word/2006/wordml" xmlns:wps="http://schemas.microsoft.com/office/word/2010/wordprocessingShape" mc:Ignorable="w14 w15 w16se wp14">
+<w:hdr xmlns:wpc="http://schemas.microsoft.com/office/word/2010/wordprocessingCanvas" xmlns:cx="http://schemas.microsoft.com/office/drawing/2014/chartex" xmlns:cx1="http://schemas.microsoft.com/office/drawing/2015/9/8/chartex" xmlns:cx2="http://schemas.microsoft.com/office/drawing/2015/10/21/chartex" xmlns:cx3="http://schemas.microsoft.com/office/drawing/2016/5/9/chartex" xmlns:cx4="http://schemas.microsoft.com/office/drawing/2016/5/10/chartex" xmlns:cx5="http://schemas.microsoft.com/office/drawing/2016/5/11/chartex" xmlns:cx6="http://schemas.microsoft.com/office/drawing/2016/5/12/chartex" xmlns:cx7="http://schemas.microsoft.com/office/drawing/2016/5/13/chartex" xmlns:cx8="http://schemas.microsoft.com/office/drawing/2016/5/14/chartex" xmlns:mc="http://schemas.openxmlformats.org/markup-compatibility/2006" xmlns:aink="http://schemas.microsoft.com/office/drawing/2016/ink" xmlns:am3d="http://schemas.microsoft.com/office/drawing/2017/model3d" xmlns:o="urn:schemas-microsoft-com:office:office" xmlns:oel="http://schemas.microsoft.com/office/2019/extlst" xmlns:r="http://schemas.openxmlformats.org/officeDocument/2006/relationships" xmlns:m="http://schemas.openxmlformats.org/officeDocument/2006/math" xmlns:v="urn:schemas-microsoft-com:vml" xmlns:wp14="http://schemas.microsoft.com/office/word/2010/wordprocessingDrawing" xmlns:wp="http://schemas.openxmlformats.org/drawingml/2006/wordprocessingDrawing" xmlns:w10="urn:schemas-microsoft-com:office:word" xmlns:w="http://schemas.openxmlformats.org/wordprocessingml/2006/main" xmlns:w14="http://schemas.microsoft.com/office/word/2010/wordml" xmlns:w15="http://schemas.microsoft.com/office/word/2012/wordml" xmlns:w16cex="http://schemas.microsoft.com/office/word/2018/wordml/cex" xmlns:w16cid="http://schemas.microsoft.com/office/word/2016/wordml/cid" xmlns:w16="http://schemas.microsoft.com/office/word/2018/wordml" xmlns:w16sdtdh="http://schemas.microsoft.com/office/word/2020/wordml/sdtdatahash" xmlns:w16se="http://schemas.microsoft.com/office/word/2015/wordml/symex" xmlns:wpg="http://schemas.microsoft.com/office/word/2010/wordprocessingGroup" xmlns:wpi="http://schemas.microsoft.com/office/word/2010/wordprocessingInk" xmlns:wne="http://schemas.microsoft.com/office/word/2006/wordml" xmlns:wps="http://schemas.microsoft.com/office/word/2010/wordprocessingShape" mc:Ignorable="w14 w15 w16se w16cid w16 w16cex w16sdtdh wp14">
   <w:p>
     <w:pPr>
       <w:pStyle w:val="Header"/>
@@ -7317,7 +7025,7 @@
 </file>
 
 <file path=word/header2.xml><?xml version="1.0" encoding="utf-8"?>
-<w:hdr xmlns:wpc="http://schemas.microsoft.com/office/word/2010/wordprocessingCanvas" xmlns:cx="http://schemas.microsoft.com/office/drawing/2014/chartex" xmlns:cx1="http://schemas.microsoft.com/office/drawing/2015/9/8/chartex" xmlns:mc="http://schemas.openxmlformats.org/markup-compatibility/2006" xmlns:o="urn:schemas-microsoft-com:office:office" xmlns:r="http://schemas.openxmlformats.org/officeDocument/2006/relationships" xmlns:m="http://schemas.openxmlformats.org/officeDocument/2006/math" xmlns:v="urn:schemas-microsoft-com:vml" xmlns:wp14="http://schemas.microsoft.com/office/word/2010/wordprocessingDrawing" xmlns:wp="http://schemas.openxmlformats.org/drawingml/2006/wordprocessingDrawing" xmlns:w10="urn:schemas-microsoft-com:office:word" xmlns:w="http://schemas.openxmlformats.org/wordprocessingml/2006/main" xmlns:w14="http://schemas.microsoft.com/office/word/2010/wordml" xmlns:w15="http://schemas.microsoft.com/office/word/2012/wordml" xmlns:w16se="http://schemas.microsoft.com/office/word/2015/wordml/symex" xmlns:wpg="http://schemas.microsoft.com/office/word/2010/wordprocessingGroup" xmlns:wpi="http://schemas.microsoft.com/office/word/2010/wordprocessingInk" xmlns:wne="http://schemas.microsoft.com/office/word/2006/wordml" xmlns:wps="http://schemas.microsoft.com/office/word/2010/wordprocessingShape" mc:Ignorable="w14 w15 w16se wp14">
+<w:hdr xmlns:wpc="http://schemas.microsoft.com/office/word/2010/wordprocessingCanvas" xmlns:cx="http://schemas.microsoft.com/office/drawing/2014/chartex" xmlns:cx1="http://schemas.microsoft.com/office/drawing/2015/9/8/chartex" xmlns:cx2="http://schemas.microsoft.com/office/drawing/2015/10/21/chartex" xmlns:cx3="http://schemas.microsoft.com/office/drawing/2016/5/9/chartex" xmlns:cx4="http://schemas.microsoft.com/office/drawing/2016/5/10/chartex" xmlns:cx5="http://schemas.microsoft.com/office/drawing/2016/5/11/chartex" xmlns:cx6="http://schemas.microsoft.com/office/drawing/2016/5/12/chartex" xmlns:cx7="http://schemas.microsoft.com/office/drawing/2016/5/13/chartex" xmlns:cx8="http://schemas.microsoft.com/office/drawing/2016/5/14/chartex" xmlns:mc="http://schemas.openxmlformats.org/markup-compatibility/2006" xmlns:aink="http://schemas.microsoft.com/office/drawing/2016/ink" xmlns:am3d="http://schemas.microsoft.com/office/drawing/2017/model3d" xmlns:o="urn:schemas-microsoft-com:office:office" xmlns:oel="http://schemas.microsoft.com/office/2019/extlst" xmlns:r="http://schemas.openxmlformats.org/officeDocument/2006/relationships" xmlns:m="http://schemas.openxmlformats.org/officeDocument/2006/math" xmlns:v="urn:schemas-microsoft-com:vml" xmlns:wp14="http://schemas.microsoft.com/office/word/2010/wordprocessingDrawing" xmlns:wp="http://schemas.openxmlformats.org/drawingml/2006/wordprocessingDrawing" xmlns:w10="urn:schemas-microsoft-com:office:word" xmlns:w="http://schemas.openxmlformats.org/wordprocessingml/2006/main" xmlns:w14="http://schemas.microsoft.com/office/word/2010/wordml" xmlns:w15="http://schemas.microsoft.com/office/word/2012/wordml" xmlns:w16cex="http://schemas.microsoft.com/office/word/2018/wordml/cex" xmlns:w16cid="http://schemas.microsoft.com/office/word/2016/wordml/cid" xmlns:w16="http://schemas.microsoft.com/office/word/2018/wordml" xmlns:w16sdtdh="http://schemas.microsoft.com/office/word/2020/wordml/sdtdatahash" xmlns:w16se="http://schemas.microsoft.com/office/word/2015/wordml/symex" xmlns:wpg="http://schemas.microsoft.com/office/word/2010/wordprocessingGroup" xmlns:wpi="http://schemas.microsoft.com/office/word/2010/wordprocessingInk" xmlns:wne="http://schemas.microsoft.com/office/word/2006/wordml" xmlns:wps="http://schemas.microsoft.com/office/word/2010/wordprocessingShape" mc:Ignorable="w14 w15 w16se w16cid w16 w16cex w16sdtdh wp14">
   <w:p>
     <w:pPr>
       <w:pStyle w:val="Header"/>
@@ -7330,7 +7038,7 @@
 </file>
 
 <file path=word/styles.xml><?xml version="1.0" encoding="utf-8"?>
-<w:styles xmlns:mc="http://schemas.openxmlformats.org/markup-compatibility/2006" xmlns:r="http://schemas.openxmlformats.org/officeDocument/2006/relationships" xmlns:w="http://schemas.openxmlformats.org/wordprocessingml/2006/main" xmlns:w14="http://schemas.microsoft.com/office/word/2010/wordml" xmlns:w15="http://schemas.microsoft.com/office/word/2012/wordml" xmlns:w16se="http://schemas.microsoft.com/office/word/2015/wordml/symex" mc:Ignorable="w14 w15 w16se">
+<w:styles xmlns:mc="http://schemas.openxmlformats.org/markup-compatibility/2006" xmlns:r="http://schemas.openxmlformats.org/officeDocument/2006/relationships" xmlns:w="http://schemas.openxmlformats.org/wordprocessingml/2006/main" xmlns:w14="http://schemas.microsoft.com/office/word/2010/wordml" xmlns:w15="http://schemas.microsoft.com/office/word/2012/wordml" xmlns:w16cex="http://schemas.microsoft.com/office/word/2018/wordml/cex" xmlns:w16cid="http://schemas.microsoft.com/office/word/2016/wordml/cid" xmlns:w16="http://schemas.microsoft.com/office/word/2018/wordml" xmlns:w16sdtdh="http://schemas.microsoft.com/office/word/2020/wordml/sdtdatahash" xmlns:w16se="http://schemas.microsoft.com/office/word/2015/wordml/symex" mc:Ignorable="w14 w15 w16se w16cid w16 w16cex w16sdtdh">
   <w:docDefaults>
     <w:rPrDefault>
       <w:rPr>
@@ -7340,7 +7048,7 @@
     </w:rPrDefault>
     <w:pPrDefault/>
   </w:docDefaults>
-  <w:latentStyles w:defLockedState="0" w:defUIPriority="99" w:defSemiHidden="0" w:defUnhideWhenUsed="0" w:defQFormat="0" w:count="371">
+  <w:latentStyles w:defLockedState="0" w:defUIPriority="99" w:defSemiHidden="0" w:defUnhideWhenUsed="0" w:defQFormat="0" w:count="376">
     <w:lsdException w:name="Normal" w:uiPriority="0" w:qFormat="1"/>
     <w:lsdException w:name="heading 1" w:uiPriority="9" w:qFormat="1"/>
     <w:lsdException w:name="heading 2" w:semiHidden="1" w:uiPriority="9" w:unhideWhenUsed="1" w:qFormat="1"/>
@@ -7446,7 +7154,6 @@
     <w:lsdException w:name="HTML Sample" w:semiHidden="1" w:unhideWhenUsed="1"/>
     <w:lsdException w:name="HTML Typewriter" w:semiHidden="1" w:unhideWhenUsed="1"/>
     <w:lsdException w:name="HTML Variable" w:semiHidden="1" w:unhideWhenUsed="1"/>
-    <w:lsdException w:name="Normal Table" w:semiHidden="1" w:unhideWhenUsed="1"/>
     <w:lsdException w:name="annotation subject" w:semiHidden="1" w:unhideWhenUsed="1"/>
     <w:lsdException w:name="No List" w:semiHidden="1" w:unhideWhenUsed="1"/>
     <w:lsdException w:name="Outline List 1" w:semiHidden="1" w:unhideWhenUsed="1"/>
@@ -7489,11 +7196,8 @@
     <w:lsdException w:name="Table Contemporary" w:semiHidden="1" w:unhideWhenUsed="1"/>
     <w:lsdException w:name="Table Elegant" w:semiHidden="1" w:unhideWhenUsed="1"/>
     <w:lsdException w:name="Table Professional" w:semiHidden="1" w:unhideWhenUsed="1"/>
-    <w:lsdException w:name="Table Subtle 1" w:semiHidden="1" w:unhideWhenUsed="1"/>
     <w:lsdException w:name="Table Subtle 2" w:semiHidden="1" w:unhideWhenUsed="1"/>
     <w:lsdException w:name="Table Web 1" w:semiHidden="1" w:unhideWhenUsed="1"/>
-    <w:lsdException w:name="Table Web 2" w:semiHidden="1" w:unhideWhenUsed="1"/>
-    <w:lsdException w:name="Table Web 3" w:semiHidden="1" w:unhideWhenUsed="1"/>
     <w:lsdException w:name="Balloon Text" w:semiHidden="1" w:unhideWhenUsed="1"/>
     <w:lsdException w:name="Table Grid" w:uiPriority="59"/>
     <w:lsdException w:name="Table Theme" w:semiHidden="1" w:unhideWhenUsed="1"/>
@@ -7712,6 +7416,11 @@
     <w:lsdException w:name="List Table 5 Dark Accent 6" w:uiPriority="50"/>
     <w:lsdException w:name="List Table 6 Colorful Accent 6" w:uiPriority="51"/>
     <w:lsdException w:name="List Table 7 Colorful Accent 6" w:uiPriority="52"/>
+    <w:lsdException w:name="Mention" w:semiHidden="1" w:unhideWhenUsed="1"/>
+    <w:lsdException w:name="Smart Hyperlink" w:semiHidden="1" w:unhideWhenUsed="1"/>
+    <w:lsdException w:name="Hashtag" w:semiHidden="1" w:unhideWhenUsed="1"/>
+    <w:lsdException w:name="Unresolved Mention" w:semiHidden="1" w:unhideWhenUsed="1"/>
+    <w:lsdException w:name="Smart Link" w:semiHidden="1" w:unhideWhenUsed="1"/>
   </w:latentStyles>
   <w:style w:type="paragraph" w:default="1" w:styleId="Normal">
     <w:name w:val="Normal"/>

</xml_diff>

<commit_message>
TS 3 Kramam Tamil Final - 19/08/2022
</commit_message>
<xml_diff>
--- a/TS-Kramam/TS-3.1/TS 3.1 Tamil Krama Paatam Corrections.docx
+++ b/TS-Kramam/TS-3.1/TS 3.1 Tamil Krama Paatam Corrections.docx
@@ -69,10 +69,30 @@
           <w:bCs/>
           <w:sz w:val="32"/>
           <w:szCs w:val="32"/>
-          <w:highlight w:val="red"/>
           <w:u w:val="single"/>
         </w:rPr>
-        <w:t>?????</w:t>
+        <w:t>31</w:t>
+      </w:r>
+      <w:r>
+        <w:rPr>
+          <w:b/>
+          <w:bCs/>
+          <w:sz w:val="32"/>
+          <w:szCs w:val="32"/>
+          <w:u w:val="single"/>
+          <w:vertAlign w:val="superscript"/>
+        </w:rPr>
+        <w:t>st</w:t>
+      </w:r>
+      <w:r>
+        <w:rPr>
+          <w:b/>
+          <w:bCs/>
+          <w:sz w:val="32"/>
+          <w:szCs w:val="32"/>
+          <w:u w:val="single"/>
+        </w:rPr>
+        <w:t xml:space="preserve"> August 2022</w:t>
       </w:r>
     </w:p>
     <w:p>
@@ -88,7 +108,23 @@
           <w:b/>
           <w:bCs/>
         </w:rPr>
-        <w:t>(ignore those which are already incorporated in your book’s version and date)</w:t>
+        <w:t>(</w:t>
+      </w:r>
+      <w:proofErr w:type="gramStart"/>
+      <w:r>
+        <w:rPr>
+          <w:b/>
+          <w:bCs/>
+        </w:rPr>
+        <w:t>ignore</w:t>
+      </w:r>
+      <w:proofErr w:type="gramEnd"/>
+      <w:r>
+        <w:rPr>
+          <w:b/>
+          <w:bCs/>
+        </w:rPr>
+        <w:t xml:space="preserve"> those which are already incorporated in your book’s version and date)</w:t>
       </w:r>
     </w:p>
     <w:tbl>
@@ -553,17 +589,28 @@
                 <w:cs/>
                 <w:lang w:bidi="ta-IN"/>
               </w:rPr>
-              <w:t>ஜ்யங் க</w:t>
-            </w:r>
-            <w:r>
-              <w:rPr>
-                <w:rFonts w:ascii="BRH Tamil Tab Extra" w:hAnsi="BRH Tamil Tab Extra" w:cs="Latha"/>
-                <w:b/>
-                <w:sz w:val="32"/>
-                <w:szCs w:val="28"/>
-                <w:lang w:bidi="ta-IN"/>
-              </w:rPr>
-              <w:t>…</w:t>
+              <w:t>ஜ்யங்</w:t>
+            </w:r>
+            <w:r>
+              <w:rPr>
+                <w:rFonts w:ascii="Latha" w:hAnsi="Latha" w:cs="Latha"/>
+                <w:sz w:val="28"/>
+                <w:szCs w:val="28"/>
+                <w:cs/>
+                <w:lang w:bidi="ta-IN"/>
+              </w:rPr>
+              <w:t xml:space="preserve"> </w:t>
+            </w:r>
+            <w:r>
+              <w:rPr>
+                <w:rFonts w:ascii="Latha" w:hAnsi="Latha" w:cs="Latha"/>
+                <w:sz w:val="28"/>
+                <w:szCs w:val="28"/>
+                <w:highlight w:val="green"/>
+                <w:cs/>
+                <w:lang w:bidi="ta-IN"/>
+              </w:rPr>
+              <w:t>க</w:t>
             </w:r>
             <w:r>
               <w:rPr>
@@ -573,6 +620,7 @@
                 <w:position w:val="-12"/>
                 <w:sz w:val="28"/>
                 <w:szCs w:val="28"/>
+                <w:highlight w:val="green"/>
                 <w:cs/>
                 <w:lang w:bidi="ta-IN"/>
               </w:rPr>
@@ -583,10 +631,21 @@
                 <w:rFonts w:ascii="Latha" w:hAnsi="Latha" w:cs="Latha"/>
                 <w:sz w:val="28"/>
                 <w:szCs w:val="28"/>
-                <w:cs/>
-                <w:lang w:bidi="ta-IN"/>
-              </w:rPr>
-              <w:t>ச்ச</w:t>
+                <w:highlight w:val="green"/>
+                <w:cs/>
+                <w:lang w:bidi="ta-IN"/>
+              </w:rPr>
+              <w:t>ச்</w:t>
+            </w:r>
+            <w:r>
+              <w:rPr>
+                <w:rFonts w:ascii="Latha" w:hAnsi="Latha" w:cs="Latha"/>
+                <w:sz w:val="28"/>
+                <w:szCs w:val="28"/>
+                <w:cs/>
+                <w:lang w:bidi="ta-IN"/>
+              </w:rPr>
+              <w:t>ச</w:t>
             </w:r>
             <w:r>
               <w:rPr>
@@ -7154,6 +7213,7 @@
     <w:lsdException w:name="HTML Sample" w:semiHidden="1" w:unhideWhenUsed="1"/>
     <w:lsdException w:name="HTML Typewriter" w:semiHidden="1" w:unhideWhenUsed="1"/>
     <w:lsdException w:name="HTML Variable" w:semiHidden="1" w:unhideWhenUsed="1"/>
+    <w:lsdException w:name="Normal Table" w:semiHidden="1" w:unhideWhenUsed="1"/>
     <w:lsdException w:name="annotation subject" w:semiHidden="1" w:unhideWhenUsed="1"/>
     <w:lsdException w:name="No List" w:semiHidden="1" w:unhideWhenUsed="1"/>
     <w:lsdException w:name="Outline List 1" w:semiHidden="1" w:unhideWhenUsed="1"/>
@@ -7196,8 +7256,11 @@
     <w:lsdException w:name="Table Contemporary" w:semiHidden="1" w:unhideWhenUsed="1"/>
     <w:lsdException w:name="Table Elegant" w:semiHidden="1" w:unhideWhenUsed="1"/>
     <w:lsdException w:name="Table Professional" w:semiHidden="1" w:unhideWhenUsed="1"/>
+    <w:lsdException w:name="Table Subtle 1" w:semiHidden="1" w:unhideWhenUsed="1"/>
     <w:lsdException w:name="Table Subtle 2" w:semiHidden="1" w:unhideWhenUsed="1"/>
     <w:lsdException w:name="Table Web 1" w:semiHidden="1" w:unhideWhenUsed="1"/>
+    <w:lsdException w:name="Table Web 2" w:semiHidden="1" w:unhideWhenUsed="1"/>
+    <w:lsdException w:name="Table Web 3" w:semiHidden="1" w:unhideWhenUsed="1"/>
     <w:lsdException w:name="Balloon Text" w:semiHidden="1" w:unhideWhenUsed="1"/>
     <w:lsdException w:name="Table Grid" w:uiPriority="59"/>
     <w:lsdException w:name="Table Theme" w:semiHidden="1" w:unhideWhenUsed="1"/>

</xml_diff>